<commit_message>
Collaborative Filtering - in progress
</commit_message>
<xml_diff>
--- a/CA2_integrated_DVT-and-MLB_DanielaBarreto.docx
+++ b/CA2_integrated_DVT-and-MLB_DanielaBarreto.docx
@@ -1757,7 +1757,23 @@
           <w:rFonts w:ascii="Arial" w:hAnsi="Arial" w:cs="Arial"/>
           <w:lang w:val="en-GB"/>
         </w:rPr>
-        <w:t>(Patel, Patel and Chauhan, 2023</w:t>
+        <w:t xml:space="preserve">(Patel, </w:t>
+      </w:r>
+      <w:proofErr w:type="gramStart"/>
+      <w:r>
+        <w:rPr>
+          <w:rFonts w:ascii="Arial" w:hAnsi="Arial" w:cs="Arial"/>
+          <w:lang w:val="en-GB"/>
+        </w:rPr>
+        <w:t>Patel</w:t>
+      </w:r>
+      <w:proofErr w:type="gramEnd"/>
+      <w:r>
+        <w:rPr>
+          <w:rFonts w:ascii="Arial" w:hAnsi="Arial" w:cs="Arial"/>
+          <w:lang w:val="en-GB"/>
+        </w:rPr>
+        <w:t xml:space="preserve"> and Chauhan, 2023</w:t>
       </w:r>
       <w:r>
         <w:rPr>
@@ -1872,7 +1888,23 @@
           <w:rFonts w:ascii="Arial" w:hAnsi="Arial" w:cs="Arial"/>
           <w:lang w:val="en-GB"/>
         </w:rPr>
-        <w:t>Patel, Patel and Chauhan, 2023</w:t>
+        <w:t xml:space="preserve">Patel, </w:t>
+      </w:r>
+      <w:proofErr w:type="gramStart"/>
+      <w:r>
+        <w:rPr>
+          <w:rFonts w:ascii="Arial" w:hAnsi="Arial" w:cs="Arial"/>
+          <w:lang w:val="en-GB"/>
+        </w:rPr>
+        <w:t>Patel</w:t>
+      </w:r>
+      <w:proofErr w:type="gramEnd"/>
+      <w:r>
+        <w:rPr>
+          <w:rFonts w:ascii="Arial" w:hAnsi="Arial" w:cs="Arial"/>
+          <w:lang w:val="en-GB"/>
+        </w:rPr>
+        <w:t xml:space="preserve"> and Chauhan, 2023</w:t>
       </w:r>
       <w:r>
         <w:rPr>
@@ -2007,7 +2039,6 @@
       </w:pPr>
       <w:r>
         <w:rPr>
-          <w:rFonts w:ascii="Arial" w:hAnsi="Arial" w:cs="Arial"/>
           <w:lang w:val="en-GB"/>
         </w:rPr>
         <w:tab/>
@@ -2031,49 +2062,30 @@
           <w:rFonts w:ascii="Arial" w:hAnsi="Arial" w:cs="Arial"/>
           <w:lang w:val="en-GB"/>
         </w:rPr>
-        <w:t>creates a user profile based on data provided directly (explicit feedback) or indirectly (implicit feedback) by the user, such as a rating given to a product</w:t>
-      </w:r>
-      <w:r>
-        <w:rPr>
-          <w:rFonts w:ascii="Arial" w:hAnsi="Arial" w:cs="Arial"/>
-          <w:lang w:val="en-GB"/>
-        </w:rPr>
-        <w:t xml:space="preserve">; then this </w:t>
-      </w:r>
-      <w:r>
-        <w:rPr>
-          <w:rFonts w:ascii="Arial" w:hAnsi="Arial" w:cs="Arial"/>
-          <w:lang w:val="en-GB"/>
-        </w:rPr>
-        <w:t>information is used to recommend more similar products or services</w:t>
-      </w:r>
-      <w:r>
-        <w:rPr>
-          <w:rFonts w:ascii="Arial" w:hAnsi="Arial" w:cs="Arial"/>
-          <w:lang w:val="en-GB"/>
-        </w:rPr>
-        <w:t xml:space="preserve"> </w:t>
-      </w:r>
-      <w:r>
-        <w:rPr>
-          <w:rFonts w:ascii="Arial" w:hAnsi="Arial" w:cs="Arial"/>
-          <w:lang w:val="en-GB"/>
-        </w:rPr>
-        <w:t>(</w:t>
-      </w:r>
-      <w:r>
-        <w:rPr>
-          <w:rFonts w:ascii="Arial" w:hAnsi="Arial" w:cs="Arial"/>
-          <w:lang w:val="en-GB"/>
-        </w:rPr>
-        <w:t>Patel, Patel and Chauhan, 2023</w:t>
-      </w:r>
-      <w:r>
-        <w:rPr>
-          <w:rFonts w:ascii="Arial" w:hAnsi="Arial" w:cs="Arial"/>
-          <w:lang w:val="en-GB"/>
-        </w:rPr>
-        <w:t>, p.852)</w:t>
+        <w:t xml:space="preserve">creates a user profile based on data provided directly (explicit feedback) or indirectly (implicit feedback) by the user, such as a rating given to a product; then this information is used to recommend more similar products or services </w:t>
+      </w:r>
+      <w:r>
+        <w:rPr>
+          <w:rFonts w:ascii="Arial" w:hAnsi="Arial" w:cs="Arial"/>
+          <w:lang w:val="en-GB"/>
+        </w:rPr>
+        <w:t xml:space="preserve">(Patel, </w:t>
+      </w:r>
+      <w:proofErr w:type="gramStart"/>
+      <w:r>
+        <w:rPr>
+          <w:rFonts w:ascii="Arial" w:hAnsi="Arial" w:cs="Arial"/>
+          <w:lang w:val="en-GB"/>
+        </w:rPr>
+        <w:t>Patel</w:t>
+      </w:r>
+      <w:proofErr w:type="gramEnd"/>
+      <w:r>
+        <w:rPr>
+          <w:rFonts w:ascii="Arial" w:hAnsi="Arial" w:cs="Arial"/>
+          <w:lang w:val="en-GB"/>
+        </w:rPr>
+        <w:t xml:space="preserve"> and Chauhan, 2023, p.852)</w:t>
       </w:r>
       <w:r>
         <w:rPr>
@@ -2640,7 +2652,23 @@
           <w:rFonts w:ascii="Arial" w:hAnsi="Arial" w:cs="Arial"/>
           <w:lang w:val="en-GB"/>
         </w:rPr>
-        <w:t>A company called MovieNow has been in the streaming sector for a decade. Recently, with the increase in the popularity of anime, the company wants to evaluate its users' satisfaction with the recommended anime.</w:t>
+        <w:t xml:space="preserve">A company called </w:t>
+      </w:r>
+      <w:proofErr w:type="spellStart"/>
+      <w:r>
+        <w:rPr>
+          <w:rFonts w:ascii="Arial" w:hAnsi="Arial" w:cs="Arial"/>
+          <w:lang w:val="en-GB"/>
+        </w:rPr>
+        <w:t>MovieNow</w:t>
+      </w:r>
+      <w:proofErr w:type="spellEnd"/>
+      <w:r>
+        <w:rPr>
+          <w:rFonts w:ascii="Arial" w:hAnsi="Arial" w:cs="Arial"/>
+          <w:lang w:val="en-GB"/>
+        </w:rPr>
+        <w:t xml:space="preserve"> has been in the streaming sector for a decade. Recently, with the increase in the popularity of anime, the company wants to evaluate its users' satisfaction with the recommended anime.</w:t>
       </w:r>
     </w:p>
     <w:p>
@@ -2810,12 +2838,21 @@
         </w:rPr>
         <w:t xml:space="preserve"> (</w:t>
       </w:r>
-      <w:r>
-        <w:rPr>
-          <w:rFonts w:ascii="Arial" w:hAnsi="Arial" w:cs="Arial"/>
-          <w:lang w:val="en-GB"/>
-        </w:rPr>
-        <w:t>Binjola, 2023</w:t>
+      <w:proofErr w:type="spellStart"/>
+      <w:r>
+        <w:rPr>
+          <w:rFonts w:ascii="Arial" w:hAnsi="Arial" w:cs="Arial"/>
+          <w:lang w:val="en-GB"/>
+        </w:rPr>
+        <w:t>Binjola</w:t>
+      </w:r>
+      <w:proofErr w:type="spellEnd"/>
+      <w:r>
+        <w:rPr>
+          <w:rFonts w:ascii="Arial" w:hAnsi="Arial" w:cs="Arial"/>
+          <w:lang w:val="en-GB"/>
+        </w:rPr>
+        <w:t>, 2023</w:t>
       </w:r>
       <w:r>
         <w:rPr>
@@ -2914,7 +2951,7 @@
           <w:rFonts w:ascii="Arial" w:hAnsi="Arial" w:cs="Arial"/>
           <w:lang w:val="en-GB"/>
         </w:rPr>
-        <w:t>’, which contains 12,294 records of various animes and 7 features; the second dataset is called ‘rating</w:t>
+        <w:t>’, which contains 12,294 records of various anime and 7 features; the second dataset is called ‘rating</w:t>
       </w:r>
       <w:r>
         <w:rPr>
@@ -2928,7 +2965,28 @@
           <w:rFonts w:ascii="Arial" w:hAnsi="Arial" w:cs="Arial"/>
           <w:lang w:val="en-GB"/>
         </w:rPr>
-        <w:t>’ and has 7,813,737 records and 3 features. The data dictionaries are presented in Tables 1 and 2.</w:t>
+        <w:t xml:space="preserve">’ and has 7,813,737 records and 3 features. </w:t>
+      </w:r>
+      <w:r>
+        <w:rPr>
+          <w:rFonts w:ascii="Arial" w:hAnsi="Arial" w:cs="Arial"/>
+          <w:lang w:val="en-GB"/>
+        </w:rPr>
+        <w:t>The 'rating' dataset will be referred to as 'user' to facilitate understanding that these records are from the users.</w:t>
+      </w:r>
+      <w:r>
+        <w:rPr>
+          <w:rFonts w:ascii="Arial" w:hAnsi="Arial" w:cs="Arial"/>
+          <w:lang w:val="en-GB"/>
+        </w:rPr>
+        <w:t xml:space="preserve"> </w:t>
+      </w:r>
+      <w:r>
+        <w:rPr>
+          <w:rFonts w:ascii="Arial" w:hAnsi="Arial" w:cs="Arial"/>
+          <w:lang w:val="en-GB"/>
+        </w:rPr>
+        <w:t>The data dictionaries are presented in Tables 1 and 2.</w:t>
       </w:r>
     </w:p>
     <w:p>
@@ -3375,7 +3433,21 @@
           <w:rFonts w:ascii="Arial" w:hAnsi="Arial" w:cs="Arial"/>
           <w:lang w:val="en-GB"/>
         </w:rPr>
-        <w:t>The 'rating' dataset did not contain any missing values. However, 2.25% of the 'anime' dataset was removed due to this proportion not being substantial. Regarding duplicates, only one was present and subsequently removed.</w:t>
+        <w:t>The '</w:t>
+      </w:r>
+      <w:r>
+        <w:rPr>
+          <w:rFonts w:ascii="Arial" w:hAnsi="Arial" w:cs="Arial"/>
+          <w:lang w:val="en-GB"/>
+        </w:rPr>
+        <w:t>user</w:t>
+      </w:r>
+      <w:r>
+        <w:rPr>
+          <w:rFonts w:ascii="Arial" w:hAnsi="Arial" w:cs="Arial"/>
+          <w:lang w:val="en-GB"/>
+        </w:rPr>
+        <w:t>' dataset did not contain any missing values. However, 2.25% of the 'anime' dataset was removed due to this proportion not being substantial. Regarding duplicates, only one was present and subsequently removed.</w:t>
       </w:r>
     </w:p>
     <w:p>
@@ -3399,7 +3471,23 @@
           <w:rFonts w:ascii="Arial" w:hAnsi="Arial" w:cs="Arial"/>
           <w:lang w:val="en-GB"/>
         </w:rPr>
-        <w:t>I used the 'normal_test()' function to determine if the data were normally distributed. The result indicated that the 'rating' and 'members' variables from the 'anime' dataset are non-</w:t>
+        <w:t>I used the '</w:t>
+      </w:r>
+      <w:proofErr w:type="spellStart"/>
+      <w:r>
+        <w:rPr>
+          <w:rFonts w:ascii="Arial" w:hAnsi="Arial" w:cs="Arial"/>
+          <w:lang w:val="en-GB"/>
+        </w:rPr>
+        <w:t>normal_test</w:t>
+      </w:r>
+      <w:proofErr w:type="spellEnd"/>
+      <w:r>
+        <w:rPr>
+          <w:rFonts w:ascii="Arial" w:hAnsi="Arial" w:cs="Arial"/>
+          <w:lang w:val="en-GB"/>
+        </w:rPr>
+        <w:t>()' function to determine if the data were normally distributed. The result indicated that the 'rating' and 'members' variables from the 'anime' dataset are non-</w:t>
       </w:r>
       <w:r>
         <w:rPr>
@@ -3407,7 +3495,21 @@
           <w:lang w:val="en-GB"/>
         </w:rPr>
         <w:lastRenderedPageBreak/>
-        <w:t>normally distributed, while the 'rating' variable from the 'rating' dataset is approximately normally distributed.</w:t>
+        <w:t>normally distributed, while the 'rating' variable from the '</w:t>
+      </w:r>
+      <w:r>
+        <w:rPr>
+          <w:rFonts w:ascii="Arial" w:hAnsi="Arial" w:cs="Arial"/>
+          <w:lang w:val="en-GB"/>
+        </w:rPr>
+        <w:t>user</w:t>
+      </w:r>
+      <w:r>
+        <w:rPr>
+          <w:rFonts w:ascii="Arial" w:hAnsi="Arial" w:cs="Arial"/>
+          <w:lang w:val="en-GB"/>
+        </w:rPr>
+        <w:t>' dataset is approximately normally distributed.</w:t>
       </w:r>
     </w:p>
     <w:p>
@@ -3473,10 +3575,10 @@
         <mc:AlternateContent>
           <mc:Choice Requires="wpg">
             <w:drawing>
-              <wp:inline distT="0" distB="0" distL="0" distR="0" wp14:anchorId="5475C099" wp14:editId="71BDF6EB">
-                <wp:extent cx="5733415" cy="3203158"/>
-                <wp:effectExtent l="0" t="0" r="0" b="0"/>
-                <wp:docPr id="1800717722" name="Group 8"/>
+              <wp:inline distT="0" distB="0" distL="0" distR="0" wp14:anchorId="1644CD43" wp14:editId="52EA0958">
+                <wp:extent cx="5853724" cy="3503295"/>
+                <wp:effectExtent l="0" t="0" r="0" b="1905"/>
+                <wp:docPr id="989109381" name="Group 5"/>
                 <wp:cNvGraphicFramePr/>
                 <a:graphic xmlns:a="http://schemas.openxmlformats.org/drawingml/2006/main">
                   <a:graphicData uri="http://schemas.microsoft.com/office/word/2010/wordprocessingGroup">
@@ -3485,28 +3587,390 @@
                       <wpg:grpSpPr>
                         <a:xfrm>
                           <a:off x="0" y="0"/>
-                          <a:ext cx="5733415" cy="3203158"/>
+                          <a:ext cx="5853724" cy="3503295"/>
                           <a:chOff x="0" y="0"/>
-                          <a:chExt cx="5733415" cy="3203158"/>
+                          <a:chExt cx="5853724" cy="3503295"/>
                         </a:xfrm>
                       </wpg:grpSpPr>
+                      <wpg:grpSp>
+                        <wpg:cNvPr id="1560712184" name="Group 4"/>
+                        <wpg:cNvGrpSpPr/>
+                        <wpg:grpSpPr>
+                          <a:xfrm>
+                            <a:off x="0" y="0"/>
+                            <a:ext cx="5853724" cy="3503295"/>
+                            <a:chOff x="0" y="0"/>
+                            <a:chExt cx="5853724" cy="3503295"/>
+                          </a:xfrm>
+                        </wpg:grpSpPr>
+                        <wpg:grpSp>
+                          <wpg:cNvPr id="863419792" name="Group 3"/>
+                          <wpg:cNvGrpSpPr/>
+                          <wpg:grpSpPr>
+                            <a:xfrm>
+                              <a:off x="0" y="0"/>
+                              <a:ext cx="5853724" cy="3503295"/>
+                              <a:chOff x="0" y="0"/>
+                              <a:chExt cx="5853724" cy="3503295"/>
+                            </a:xfrm>
+                          </wpg:grpSpPr>
+                          <wpg:grpSp>
+                            <wpg:cNvPr id="865416075" name="Group 2"/>
+                            <wpg:cNvGrpSpPr/>
+                            <wpg:grpSpPr>
+                              <a:xfrm>
+                                <a:off x="0" y="0"/>
+                                <a:ext cx="5853724" cy="3503295"/>
+                                <a:chOff x="0" y="0"/>
+                                <a:chExt cx="5853724" cy="3503295"/>
+                              </a:xfrm>
+                            </wpg:grpSpPr>
+                            <pic:pic xmlns:pic="http://schemas.openxmlformats.org/drawingml/2006/picture">
+                              <pic:nvPicPr>
+                                <pic:cNvPr id="1278708466" name="Picture 1" descr="A comparison of a bar chart&#10;&#10;Description automatically generated"/>
+                                <pic:cNvPicPr>
+                                  <a:picLocks noChangeAspect="1"/>
+                                </pic:cNvPicPr>
+                              </pic:nvPicPr>
+                              <pic:blipFill>
+                                <a:blip r:embed="rId10">
+                                  <a:extLst>
+                                    <a:ext uri="{28A0092B-C50C-407E-A947-70E740481C1C}">
+                                      <a14:useLocalDpi xmlns:a14="http://schemas.microsoft.com/office/drawing/2010/main" val="0"/>
+                                    </a:ext>
+                                  </a:extLst>
+                                </a:blip>
+                                <a:srcRect/>
+                                <a:stretch>
+                                  <a:fillRect/>
+                                </a:stretch>
+                              </pic:blipFill>
+                              <pic:spPr bwMode="auto">
+                                <a:xfrm>
+                                  <a:off x="0" y="0"/>
+                                  <a:ext cx="5731510" cy="3208020"/>
+                                </a:xfrm>
+                                <a:prstGeom prst="rect">
+                                  <a:avLst/>
+                                </a:prstGeom>
+                                <a:noFill/>
+                                <a:ln>
+                                  <a:noFill/>
+                                </a:ln>
+                              </pic:spPr>
+                            </pic:pic>
+                            <wps:wsp>
+                              <wps:cNvPr id="983488510" name="Text Box 1"/>
+                              <wps:cNvSpPr txBox="1"/>
+                              <wps:spPr>
+                                <a:xfrm>
+                                  <a:off x="68239" y="3234055"/>
+                                  <a:ext cx="5785485" cy="269240"/>
+                                </a:xfrm>
+                                <a:prstGeom prst="rect">
+                                  <a:avLst/>
+                                </a:prstGeom>
+                                <a:noFill/>
+                                <a:ln w="6350">
+                                  <a:noFill/>
+                                </a:ln>
+                              </wps:spPr>
+                              <wps:txbx>
+                                <w:txbxContent>
+                                  <w:p>
+                                    <w:pPr>
+                                      <w:spacing w:after="0"/>
+                                      <w:jc w:val="both"/>
+                                      <w:rPr>
+                                        <w:rFonts w:ascii="Arial" w:hAnsi="Arial" w:cs="Arial"/>
+                                        <w:b/>
+                                        <w:bCs/>
+                                      </w:rPr>
+                                    </w:pPr>
+                                    <w:r>
+                                      <w:rPr>
+                                        <w:rFonts w:ascii="Arial" w:hAnsi="Arial" w:cs="Arial"/>
+                                        <w:b/>
+                                        <w:bCs/>
+                                      </w:rPr>
+                                      <w:t xml:space="preserve">Figure </w:t>
+                                    </w:r>
+                                    <w:r>
+                                      <w:rPr>
+                                        <w:rFonts w:ascii="Arial" w:hAnsi="Arial" w:cs="Arial"/>
+                                        <w:b/>
+                                        <w:bCs/>
+                                      </w:rPr>
+                                      <w:t>1</w:t>
+                                    </w:r>
+                                    <w:r>
+                                      <w:rPr>
+                                        <w:rFonts w:ascii="Arial" w:hAnsi="Arial" w:cs="Arial"/>
+                                        <w:b/>
+                                        <w:bCs/>
+                                      </w:rPr>
+                                      <w:t>:</w:t>
+                                    </w:r>
+                                    <w:r>
+                                      <w:rPr>
+                                        <w:rFonts w:ascii="Arial" w:hAnsi="Arial" w:cs="Arial"/>
+                                      </w:rPr>
+                                      <w:t xml:space="preserve"> </w:t>
+                                    </w:r>
+                                    <w:r>
+                                      <w:rPr>
+                                        <w:rFonts w:ascii="Arial" w:hAnsi="Arial" w:cs="Arial"/>
+                                      </w:rPr>
+                                      <w:t>Boxplot with outliers</w:t>
+                                    </w:r>
+                                    <w:r>
+                                      <w:rPr>
+                                        <w:rFonts w:ascii="Arial" w:hAnsi="Arial" w:cs="Arial"/>
+                                      </w:rPr>
+                                      <w:t xml:space="preserve">. a) </w:t>
+                                    </w:r>
+                                    <w:r>
+                                      <w:rPr>
+                                        <w:rFonts w:ascii="Arial" w:hAnsi="Arial" w:cs="Arial"/>
+                                      </w:rPr>
+                                      <w:t>‘rating’ fr</w:t>
+                                    </w:r>
+                                    <w:r>
+                                      <w:rPr>
+                                        <w:rFonts w:ascii="Arial" w:hAnsi="Arial" w:cs="Arial"/>
+                                      </w:rPr>
+                                      <w:t>om</w:t>
+                                    </w:r>
+                                    <w:r>
+                                      <w:rPr>
+                                        <w:rFonts w:ascii="Arial" w:hAnsi="Arial" w:cs="Arial"/>
+                                      </w:rPr>
+                                      <w:t xml:space="preserve"> ‘anime’ dataset</w:t>
+                                    </w:r>
+                                    <w:r>
+                                      <w:rPr>
+                                        <w:rFonts w:ascii="Arial" w:hAnsi="Arial" w:cs="Arial"/>
+                                      </w:rPr>
+                                      <w:t xml:space="preserve">, b) </w:t>
+                                    </w:r>
+                                    <w:r>
+                                      <w:rPr>
+                                        <w:rFonts w:ascii="Arial" w:hAnsi="Arial" w:cs="Arial"/>
+                                      </w:rPr>
+                                      <w:t>‘rating’ f</w:t>
+                                    </w:r>
+                                    <w:r>
+                                      <w:rPr>
+                                        <w:rFonts w:ascii="Arial" w:hAnsi="Arial" w:cs="Arial"/>
+                                      </w:rPr>
+                                      <w:t>rom</w:t>
+                                    </w:r>
+                                    <w:r>
+                                      <w:rPr>
+                                        <w:rFonts w:ascii="Arial" w:hAnsi="Arial" w:cs="Arial"/>
+                                      </w:rPr>
+                                      <w:t xml:space="preserve"> ‘</w:t>
+                                    </w:r>
+                                    <w:r>
+                                      <w:rPr>
+                                        <w:rFonts w:ascii="Arial" w:hAnsi="Arial" w:cs="Arial"/>
+                                      </w:rPr>
+                                      <w:t>user</w:t>
+                                    </w:r>
+                                    <w:r>
+                                      <w:rPr>
+                                        <w:rFonts w:ascii="Arial" w:hAnsi="Arial" w:cs="Arial"/>
+                                      </w:rPr>
+                                      <w:t>’ dataset.</w:t>
+                                    </w:r>
+                                  </w:p>
+                                </w:txbxContent>
+                              </wps:txbx>
+                              <wps:bodyPr rot="0" spcFirstLastPara="0" vertOverflow="overflow" horzOverflow="overflow" vert="horz" wrap="square" lIns="91440" tIns="45720" rIns="91440" bIns="45720" numCol="1" spcCol="0" rtlCol="0" fromWordArt="0" anchor="t" anchorCtr="0" forceAA="0" compatLnSpc="1">
+                                <a:prstTxWarp prst="textNoShape">
+                                  <a:avLst/>
+                                </a:prstTxWarp>
+                                <a:spAutoFit/>
+                              </wps:bodyPr>
+                            </wps:wsp>
+                          </wpg:grpSp>
+                          <wps:wsp>
+                            <wps:cNvPr id="1225264670" name="Text Box 5"/>
+                            <wps:cNvSpPr txBox="1"/>
+                            <wps:spPr>
+                              <a:xfrm>
+                                <a:off x="5418161" y="2593075"/>
+                                <a:ext cx="272775" cy="286575"/>
+                              </a:xfrm>
+                              <a:prstGeom prst="rect">
+                                <a:avLst/>
+                              </a:prstGeom>
+                              <a:noFill/>
+                              <a:ln w="6350">
+                                <a:noFill/>
+                              </a:ln>
+                            </wps:spPr>
+                            <wps:txbx>
+                              <w:txbxContent>
+                                <w:p>
+                                  <w:pPr>
+                                    <w:rPr>
+                                      <w:rFonts w:ascii="Arial" w:hAnsi="Arial" w:cs="Arial"/>
+                                      <w:sz w:val="24"/>
+                                      <w:szCs w:val="24"/>
+                                      <w:lang w:val="en-GB"/>
+                                    </w:rPr>
+                                  </w:pPr>
+                                  <w:r>
+                                    <w:rPr>
+                                      <w:rFonts w:ascii="Arial" w:hAnsi="Arial" w:cs="Arial"/>
+                                      <w:sz w:val="24"/>
+                                      <w:szCs w:val="24"/>
+                                      <w:lang w:val="en-GB"/>
+                                    </w:rPr>
+                                    <w:t>b</w:t>
+                                  </w:r>
+                                </w:p>
+                              </w:txbxContent>
+                            </wps:txbx>
+                            <wps:bodyPr rot="0" spcFirstLastPara="0" vertOverflow="overflow" horzOverflow="overflow" vert="horz" wrap="square" lIns="91440" tIns="45720" rIns="91440" bIns="45720" numCol="1" spcCol="0" rtlCol="0" fromWordArt="0" anchor="t" anchorCtr="0" forceAA="0" compatLnSpc="1">
+                              <a:prstTxWarp prst="textNoShape">
+                                <a:avLst/>
+                              </a:prstTxWarp>
+                              <a:noAutofit/>
+                            </wps:bodyPr>
+                          </wps:wsp>
+                        </wpg:grpSp>
+                        <wps:wsp>
+                          <wps:cNvPr id="1545958717" name="Text Box 5"/>
+                          <wps:cNvSpPr txBox="1"/>
+                          <wps:spPr>
+                            <a:xfrm>
+                              <a:off x="2579427" y="2586251"/>
+                              <a:ext cx="272775" cy="286575"/>
+                            </a:xfrm>
+                            <a:prstGeom prst="rect">
+                              <a:avLst/>
+                            </a:prstGeom>
+                            <a:noFill/>
+                            <a:ln w="6350">
+                              <a:noFill/>
+                            </a:ln>
+                          </wps:spPr>
+                          <wps:txbx>
+                            <w:txbxContent>
+                              <w:p>
+                                <w:pPr>
+                                  <w:rPr>
+                                    <w:rFonts w:ascii="Arial" w:hAnsi="Arial" w:cs="Arial"/>
+                                    <w:sz w:val="24"/>
+                                    <w:szCs w:val="24"/>
+                                    <w:lang w:val="en-GB"/>
+                                  </w:rPr>
+                                </w:pPr>
+                                <w:r>
+                                  <w:rPr>
+                                    <w:rFonts w:ascii="Arial" w:hAnsi="Arial" w:cs="Arial"/>
+                                    <w:sz w:val="24"/>
+                                    <w:szCs w:val="24"/>
+                                    <w:lang w:val="en-GB"/>
+                                  </w:rPr>
+                                  <w:t>a</w:t>
+                                </w:r>
+                              </w:p>
+                            </w:txbxContent>
+                          </wps:txbx>
+                          <wps:bodyPr rot="0" spcFirstLastPara="0" vertOverflow="overflow" horzOverflow="overflow" vert="horz" wrap="square" lIns="91440" tIns="45720" rIns="91440" bIns="45720" numCol="1" spcCol="0" rtlCol="0" fromWordArt="0" anchor="t" anchorCtr="0" forceAA="0" compatLnSpc="1">
+                            <a:prstTxWarp prst="textNoShape">
+                              <a:avLst/>
+                            </a:prstTxWarp>
+                            <a:noAutofit/>
+                          </wps:bodyPr>
+                        </wps:wsp>
+                      </wpg:grpSp>
                       <wps:wsp>
-                        <wps:cNvPr id="1055914852" name="Text Box 1"/>
-                        <wps:cNvSpPr txBox="1"/>
+                        <wps:cNvPr id="2061017550" name="Rectangle 2"/>
+                        <wps:cNvSpPr/>
                         <wps:spPr>
                           <a:xfrm>
-                            <a:off x="0" y="2933918"/>
-                            <a:ext cx="5733415" cy="269240"/>
+                            <a:off x="1446663" y="2872854"/>
+                            <a:ext cx="3248167" cy="115995"/>
                           </a:xfrm>
                           <a:prstGeom prst="rect">
                             <a:avLst/>
                           </a:prstGeom>
-                          <a:noFill/>
-                          <a:ln w="6350">
-                            <a:noFill/>
+                          <a:solidFill>
+                            <a:schemeClr val="bg1"/>
+                          </a:solidFill>
+                          <a:ln>
+                            <a:solidFill>
+                              <a:schemeClr val="bg1"/>
+                            </a:solidFill>
                           </a:ln>
                         </wps:spPr>
-                        <wps:txbx>
+                        <wps:style>
+                          <a:lnRef idx="2">
+                            <a:schemeClr val="accent1">
+                              <a:shade val="15000"/>
+                            </a:schemeClr>
+                          </a:lnRef>
+                          <a:fillRef idx="1">
+                            <a:schemeClr val="accent1"/>
+                          </a:fillRef>
+                          <a:effectRef idx="0">
+                            <a:schemeClr val="accent1"/>
+                          </a:effectRef>
+                          <a:fontRef idx="minor">
+                            <a:schemeClr val="lt1"/>
+                          </a:fontRef>
+                        </wps:style>
+                        <wps:bodyPr rot="0" spcFirstLastPara="0" vertOverflow="overflow" horzOverflow="overflow" vert="horz" wrap="square" lIns="91440" tIns="45720" rIns="91440" bIns="45720" numCol="1" spcCol="0" rtlCol="0" fromWordArt="0" anchor="ctr" anchorCtr="0" forceAA="0" compatLnSpc="1">
+                          <a:prstTxWarp prst="textNoShape">
+                            <a:avLst/>
+                          </a:prstTxWarp>
+                          <a:noAutofit/>
+                        </wps:bodyPr>
+                      </wps:wsp>
+                    </wpg:wgp>
+                  </a:graphicData>
+                </a:graphic>
+              </wp:inline>
+            </w:drawing>
+          </mc:Choice>
+          <mc:Fallback>
+            <w:pict>
+              <v:group w14:anchorId="1644CD43" id="Group 5" o:spid="_x0000_s1026" style="width:460.9pt;height:275.85pt;mso-position-horizontal-relative:char;mso-position-vertical-relative:line" coordsize="58537,35032" o:gfxdata="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">
+                <v:group id="Group 4" o:spid="_x0000_s1027" style="position:absolute;width:58537;height:35032" coordsize="58537,35032" o:gfxdata="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">
+                  <v:group id="Group 3" o:spid="_x0000_s1028" style="position:absolute;width:58537;height:35032" coordsize="58537,35032" o:gfxdata="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">
+                    <v:group id="Group 2" o:spid="_x0000_s1029" style="position:absolute;width:58537;height:35032" coordsize="58537,35032" o:gfxdata="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">
+                      <v:shapetype id="_x0000_t75" coordsize="21600,21600" o:spt="75" o:preferrelative="t" path="m@4@5l@4@11@9@11@9@5xe" filled="f" stroked="f">
+                        <v:stroke joinstyle="miter"/>
+                        <v:formulas>
+                          <v:f eqn="if lineDrawn pixelLineWidth 0"/>
+                          <v:f eqn="sum @0 1 0"/>
+                          <v:f eqn="sum 0 0 @1"/>
+                          <v:f eqn="prod @2 1 2"/>
+                          <v:f eqn="prod @3 21600 pixelWidth"/>
+                          <v:f eqn="prod @3 21600 pixelHeight"/>
+                          <v:f eqn="sum @0 0 1"/>
+                          <v:f eqn="prod @6 1 2"/>
+                          <v:f eqn="prod @7 21600 pixelWidth"/>
+                          <v:f eqn="sum @8 21600 0"/>
+                          <v:f eqn="prod @7 21600 pixelHeight"/>
+                          <v:f eqn="sum @10 21600 0"/>
+                        </v:formulas>
+                        <v:path o:extrusionok="f" gradientshapeok="t" o:connecttype="rect"/>
+                        <o:lock v:ext="edit" aspectratio="t"/>
+                      </v:shapetype>
+                      <v:shape id="Picture 1" o:spid="_x0000_s1030" type="#_x0000_t75" alt="A comparison of a bar chart&#10;&#10;Description automatically generated" style="position:absolute;width:57315;height:32080;visibility:visible;mso-wrap-style:square" o:gfxdata="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">
+                        <v:imagedata r:id="rId11" o:title="A comparison of a bar chart&#10;&#10;Description automatically generated"/>
+                      </v:shape>
+                      <v:shapetype id="_x0000_t202" coordsize="21600,21600" o:spt="202" path="m,l,21600r21600,l21600,xe">
+                        <v:stroke joinstyle="miter"/>
+                        <v:path gradientshapeok="t" o:connecttype="rect"/>
+                      </v:shapetype>
+                      <v:shape id="Text Box 1" o:spid="_x0000_s1031" type="#_x0000_t202" style="position:absolute;left:682;top:32340;width:57855;height:2692;visibility:visible;mso-wrap-style:square;v-text-anchor:top" o:gfxdata="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" filled="f" stroked="f" strokeweight=".5pt">
+                        <v:textbox style="mso-fit-shape-to-text:t">
                           <w:txbxContent>
                             <w:p>
                               <w:pPr>
@@ -3564,25 +4028,13 @@
                                 <w:rPr>
                                   <w:rFonts w:ascii="Arial" w:hAnsi="Arial" w:cs="Arial"/>
                                 </w:rPr>
-                                <w:t>‘</w:t>
+                                <w:t>‘rating’ fr</w:t>
                               </w:r>
                               <w:r>
                                 <w:rPr>
                                   <w:rFonts w:ascii="Arial" w:hAnsi="Arial" w:cs="Arial"/>
                                 </w:rPr>
-                                <w:t>rating</w:t>
-                              </w:r>
-                              <w:r>
-                                <w:rPr>
-                                  <w:rFonts w:ascii="Arial" w:hAnsi="Arial" w:cs="Arial"/>
-                                </w:rPr>
-                                <w:t>’</w:t>
-                              </w:r>
-                              <w:r>
-                                <w:rPr>
-                                  <w:rFonts w:ascii="Arial" w:hAnsi="Arial" w:cs="Arial"/>
-                                </w:rPr>
-                                <w:t xml:space="preserve"> for</w:t>
+                                <w:t>om</w:t>
                               </w:r>
                               <w:r>
                                 <w:rPr>
@@ -3600,365 +4052,38 @@
                                 <w:rPr>
                                   <w:rFonts w:ascii="Arial" w:hAnsi="Arial" w:cs="Arial"/>
                                 </w:rPr>
-                                <w:t>‘rating’ for ‘rating’ dataset.</w:t>
+                                <w:t>‘rating’ f</w:t>
+                              </w:r>
+                              <w:r>
+                                <w:rPr>
+                                  <w:rFonts w:ascii="Arial" w:hAnsi="Arial" w:cs="Arial"/>
+                                </w:rPr>
+                                <w:t>rom</w:t>
+                              </w:r>
+                              <w:r>
+                                <w:rPr>
+                                  <w:rFonts w:ascii="Arial" w:hAnsi="Arial" w:cs="Arial"/>
+                                </w:rPr>
+                                <w:t xml:space="preserve"> ‘</w:t>
+                              </w:r>
+                              <w:r>
+                                <w:rPr>
+                                  <w:rFonts w:ascii="Arial" w:hAnsi="Arial" w:cs="Arial"/>
+                                </w:rPr>
+                                <w:t>user</w:t>
+                              </w:r>
+                              <w:r>
+                                <w:rPr>
+                                  <w:rFonts w:ascii="Arial" w:hAnsi="Arial" w:cs="Arial"/>
+                                </w:rPr>
+                                <w:t>’ dataset.</w:t>
                               </w:r>
                             </w:p>
                           </w:txbxContent>
-                        </wps:txbx>
-                        <wps:bodyPr rot="0" spcFirstLastPara="0" vertOverflow="overflow" horzOverflow="overflow" vert="horz" wrap="none" lIns="91440" tIns="45720" rIns="91440" bIns="45720" numCol="1" spcCol="0" rtlCol="0" fromWordArt="0" anchor="t" anchorCtr="0" forceAA="0" compatLnSpc="1">
-                          <a:prstTxWarp prst="textNoShape">
-                            <a:avLst/>
-                          </a:prstTxWarp>
-                          <a:spAutoFit/>
-                        </wps:bodyPr>
-                      </wps:wsp>
-                      <wpg:grpSp>
-                        <wpg:cNvPr id="1110156679" name="Group 7"/>
-                        <wpg:cNvGrpSpPr/>
-                        <wpg:grpSpPr>
-                          <a:xfrm>
-                            <a:off x="34120" y="0"/>
-                            <a:ext cx="5233736" cy="2929255"/>
-                            <a:chOff x="0" y="0"/>
-                            <a:chExt cx="5233736" cy="2929255"/>
-                          </a:xfrm>
-                        </wpg:grpSpPr>
-                        <wpg:grpSp>
-                          <wpg:cNvPr id="474946115" name="Group 6"/>
-                          <wpg:cNvGrpSpPr/>
-                          <wpg:grpSpPr>
-                            <a:xfrm>
-                              <a:off x="0" y="0"/>
-                              <a:ext cx="5233670" cy="2929255"/>
-                              <a:chOff x="0" y="0"/>
-                              <a:chExt cx="5233670" cy="2929255"/>
-                            </a:xfrm>
-                          </wpg:grpSpPr>
-                          <wpg:grpSp>
-                            <wpg:cNvPr id="1293318735" name="Group 4"/>
-                            <wpg:cNvGrpSpPr/>
-                            <wpg:grpSpPr>
-                              <a:xfrm>
-                                <a:off x="0" y="0"/>
-                                <a:ext cx="5233670" cy="2929255"/>
-                                <a:chOff x="0" y="0"/>
-                                <a:chExt cx="5233670" cy="2929255"/>
-                              </a:xfrm>
-                            </wpg:grpSpPr>
-                            <pic:pic xmlns:pic="http://schemas.openxmlformats.org/drawingml/2006/picture">
-                              <pic:nvPicPr>
-                                <pic:cNvPr id="1088392020" name="Picture 1" descr="A comparison of a bar chart&#10;&#10;Description automatically generated"/>
-                                <pic:cNvPicPr>
-                                  <a:picLocks noChangeAspect="1"/>
-                                </pic:cNvPicPr>
-                              </pic:nvPicPr>
-                              <pic:blipFill>
-                                <a:blip r:embed="rId10">
-                                  <a:extLst>
-                                    <a:ext uri="{28A0092B-C50C-407E-A947-70E740481C1C}">
-                                      <a14:useLocalDpi xmlns:a14="http://schemas.microsoft.com/office/drawing/2010/main" val="0"/>
-                                    </a:ext>
-                                  </a:extLst>
-                                </a:blip>
-                                <a:srcRect/>
-                                <a:stretch>
-                                  <a:fillRect/>
-                                </a:stretch>
-                              </pic:blipFill>
-                              <pic:spPr bwMode="auto">
-                                <a:xfrm>
-                                  <a:off x="0" y="0"/>
-                                  <a:ext cx="5233670" cy="2929255"/>
-                                </a:xfrm>
-                                <a:prstGeom prst="rect">
-                                  <a:avLst/>
-                                </a:prstGeom>
-                                <a:noFill/>
-                                <a:ln>
-                                  <a:noFill/>
-                                </a:ln>
-                              </pic:spPr>
-                            </pic:pic>
-                            <wps:wsp>
-                              <wps:cNvPr id="385260457" name="Rectangle 2"/>
-                              <wps:cNvSpPr/>
-                              <wps:spPr>
-                                <a:xfrm>
-                                  <a:off x="1248770" y="2627194"/>
-                                  <a:ext cx="3084176" cy="116006"/>
-                                </a:xfrm>
-                                <a:prstGeom prst="rect">
-                                  <a:avLst/>
-                                </a:prstGeom>
-                                <a:solidFill>
-                                  <a:schemeClr val="bg1"/>
-                                </a:solidFill>
-                                <a:ln>
-                                  <a:solidFill>
-                                    <a:schemeClr val="bg1"/>
-                                  </a:solidFill>
-                                </a:ln>
-                              </wps:spPr>
-                              <wps:style>
-                                <a:lnRef idx="2">
-                                  <a:schemeClr val="accent1">
-                                    <a:shade val="15000"/>
-                                  </a:schemeClr>
-                                </a:lnRef>
-                                <a:fillRef idx="1">
-                                  <a:schemeClr val="accent1"/>
-                                </a:fillRef>
-                                <a:effectRef idx="0">
-                                  <a:schemeClr val="accent1"/>
-                                </a:effectRef>
-                                <a:fontRef idx="minor">
-                                  <a:schemeClr val="lt1"/>
-                                </a:fontRef>
-                              </wps:style>
-                              <wps:bodyPr rot="0" spcFirstLastPara="0" vertOverflow="overflow" horzOverflow="overflow" vert="horz" wrap="square" lIns="91440" tIns="45720" rIns="91440" bIns="45720" numCol="1" spcCol="0" rtlCol="0" fromWordArt="0" anchor="ctr" anchorCtr="0" forceAA="0" compatLnSpc="1">
-                                <a:prstTxWarp prst="textNoShape">
-                                  <a:avLst/>
-                                </a:prstTxWarp>
-                                <a:noAutofit/>
-                              </wps:bodyPr>
-                            </wps:wsp>
-                          </wpg:grpSp>
-                          <wps:wsp>
-                            <wps:cNvPr id="1980880391" name="Text Box 5"/>
-                            <wps:cNvSpPr txBox="1"/>
-                            <wps:spPr>
-                              <a:xfrm>
-                                <a:off x="2347415" y="2326943"/>
-                                <a:ext cx="272775" cy="286603"/>
-                              </a:xfrm>
-                              <a:prstGeom prst="rect">
-                                <a:avLst/>
-                              </a:prstGeom>
-                              <a:noFill/>
-                              <a:ln w="6350">
-                                <a:noFill/>
-                              </a:ln>
-                            </wps:spPr>
-                            <wps:txbx>
-                              <w:txbxContent>
-                                <w:p>
-                                  <w:pPr>
-                                    <w:rPr>
-                                      <w:rFonts w:ascii="Arial" w:hAnsi="Arial" w:cs="Arial"/>
-                                      <w:sz w:val="24"/>
-                                      <w:szCs w:val="24"/>
-                                      <w:lang w:val="en-GB"/>
-                                    </w:rPr>
-                                  </w:pPr>
-                                  <w:r>
-                                    <w:rPr>
-                                      <w:rFonts w:ascii="Arial" w:hAnsi="Arial" w:cs="Arial"/>
-                                      <w:sz w:val="24"/>
-                                      <w:szCs w:val="24"/>
-                                      <w:lang w:val="en-GB"/>
-                                    </w:rPr>
-                                    <w:t>a</w:t>
-                                  </w:r>
-                                </w:p>
-                              </w:txbxContent>
-                            </wps:txbx>
-                            <wps:bodyPr rot="0" spcFirstLastPara="0" vertOverflow="overflow" horzOverflow="overflow" vert="horz" wrap="square" lIns="91440" tIns="45720" rIns="91440" bIns="45720" numCol="1" spcCol="0" rtlCol="0" fromWordArt="0" anchor="t" anchorCtr="0" forceAA="0" compatLnSpc="1">
-                              <a:prstTxWarp prst="textNoShape">
-                                <a:avLst/>
-                              </a:prstTxWarp>
-                              <a:noAutofit/>
-                            </wps:bodyPr>
-                          </wps:wsp>
-                        </wpg:grpSp>
-                        <wps:wsp>
-                          <wps:cNvPr id="171955274" name="Text Box 5"/>
-                          <wps:cNvSpPr txBox="1"/>
-                          <wps:spPr>
-                            <a:xfrm>
-                              <a:off x="4960961" y="2333767"/>
-                              <a:ext cx="272775" cy="286603"/>
-                            </a:xfrm>
-                            <a:prstGeom prst="rect">
-                              <a:avLst/>
-                            </a:prstGeom>
-                            <a:noFill/>
-                            <a:ln w="6350">
-                              <a:noFill/>
-                            </a:ln>
-                          </wps:spPr>
-                          <wps:txbx>
-                            <w:txbxContent>
-                              <w:p>
-                                <w:pPr>
-                                  <w:rPr>
-                                    <w:rFonts w:ascii="Arial" w:hAnsi="Arial" w:cs="Arial"/>
-                                    <w:sz w:val="24"/>
-                                    <w:szCs w:val="24"/>
-                                    <w:lang w:val="en-GB"/>
-                                  </w:rPr>
-                                </w:pPr>
-                                <w:r>
-                                  <w:rPr>
-                                    <w:rFonts w:ascii="Arial" w:hAnsi="Arial" w:cs="Arial"/>
-                                    <w:sz w:val="24"/>
-                                    <w:szCs w:val="24"/>
-                                    <w:lang w:val="en-GB"/>
-                                  </w:rPr>
-                                  <w:t>b</w:t>
-                                </w:r>
-                              </w:p>
-                            </w:txbxContent>
-                          </wps:txbx>
-                          <wps:bodyPr rot="0" spcFirstLastPara="0" vertOverflow="overflow" horzOverflow="overflow" vert="horz" wrap="square" lIns="91440" tIns="45720" rIns="91440" bIns="45720" numCol="1" spcCol="0" rtlCol="0" fromWordArt="0" anchor="t" anchorCtr="0" forceAA="0" compatLnSpc="1">
-                            <a:prstTxWarp prst="textNoShape">
-                              <a:avLst/>
-                            </a:prstTxWarp>
-                            <a:noAutofit/>
-                          </wps:bodyPr>
-                        </wps:wsp>
-                      </wpg:grpSp>
-                    </wpg:wgp>
-                  </a:graphicData>
-                </a:graphic>
-              </wp:inline>
-            </w:drawing>
-          </mc:Choice>
-          <mc:Fallback>
-            <w:pict>
-              <v:group w14:anchorId="5475C099" id="Group 8" o:spid="_x0000_s1026" style="width:451.45pt;height:252.2pt;mso-position-horizontal-relative:char;mso-position-vertical-relative:line" coordsize="57334,32031" o:gfxdata="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">
-                <v:shapetype id="_x0000_t202" coordsize="21600,21600" o:spt="202" path="m,l,21600r21600,l21600,xe">
-                  <v:stroke joinstyle="miter"/>
-                  <v:path gradientshapeok="t" o:connecttype="rect"/>
-                </v:shapetype>
-                <v:shape id="Text Box 1" o:spid="_x0000_s1027" type="#_x0000_t202" style="position:absolute;top:29339;width:57334;height:2692;visibility:visible;mso-wrap-style:none;v-text-anchor:top" o:gfxdata="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" filled="f" stroked="f" strokeweight=".5pt">
-                  <v:textbox style="mso-fit-shape-to-text:t">
-                    <w:txbxContent>
-                      <w:p>
-                        <w:pPr>
-                          <w:spacing w:after="0"/>
-                          <w:jc w:val="both"/>
-                          <w:rPr>
-                            <w:rFonts w:ascii="Arial" w:hAnsi="Arial" w:cs="Arial"/>
-                            <w:b/>
-                            <w:bCs/>
-                          </w:rPr>
-                        </w:pPr>
-                        <w:r>
-                          <w:rPr>
-                            <w:rFonts w:ascii="Arial" w:hAnsi="Arial" w:cs="Arial"/>
-                            <w:b/>
-                            <w:bCs/>
-                          </w:rPr>
-                          <w:t xml:space="preserve">Figure </w:t>
-                        </w:r>
-                        <w:r>
-                          <w:rPr>
-                            <w:rFonts w:ascii="Arial" w:hAnsi="Arial" w:cs="Arial"/>
-                            <w:b/>
-                            <w:bCs/>
-                          </w:rPr>
-                          <w:t>1</w:t>
-                        </w:r>
-                        <w:r>
-                          <w:rPr>
-                            <w:rFonts w:ascii="Arial" w:hAnsi="Arial" w:cs="Arial"/>
-                            <w:b/>
-                            <w:bCs/>
-                          </w:rPr>
-                          <w:t>:</w:t>
-                        </w:r>
-                        <w:r>
-                          <w:rPr>
-                            <w:rFonts w:ascii="Arial" w:hAnsi="Arial" w:cs="Arial"/>
-                          </w:rPr>
-                          <w:t xml:space="preserve"> </w:t>
-                        </w:r>
-                        <w:r>
-                          <w:rPr>
-                            <w:rFonts w:ascii="Arial" w:hAnsi="Arial" w:cs="Arial"/>
-                          </w:rPr>
-                          <w:t>Boxplot with outliers</w:t>
-                        </w:r>
-                        <w:r>
-                          <w:rPr>
-                            <w:rFonts w:ascii="Arial" w:hAnsi="Arial" w:cs="Arial"/>
-                          </w:rPr>
-                          <w:t xml:space="preserve">. a) </w:t>
-                        </w:r>
-                        <w:r>
-                          <w:rPr>
-                            <w:rFonts w:ascii="Arial" w:hAnsi="Arial" w:cs="Arial"/>
-                          </w:rPr>
-                          <w:t>‘</w:t>
-                        </w:r>
-                        <w:r>
-                          <w:rPr>
-                            <w:rFonts w:ascii="Arial" w:hAnsi="Arial" w:cs="Arial"/>
-                          </w:rPr>
-                          <w:t>rating</w:t>
-                        </w:r>
-                        <w:r>
-                          <w:rPr>
-                            <w:rFonts w:ascii="Arial" w:hAnsi="Arial" w:cs="Arial"/>
-                          </w:rPr>
-                          <w:t>’</w:t>
-                        </w:r>
-                        <w:r>
-                          <w:rPr>
-                            <w:rFonts w:ascii="Arial" w:hAnsi="Arial" w:cs="Arial"/>
-                          </w:rPr>
-                          <w:t xml:space="preserve"> for</w:t>
-                        </w:r>
-                        <w:r>
-                          <w:rPr>
-                            <w:rFonts w:ascii="Arial" w:hAnsi="Arial" w:cs="Arial"/>
-                          </w:rPr>
-                          <w:t xml:space="preserve"> ‘anime’ dataset</w:t>
-                        </w:r>
-                        <w:r>
-                          <w:rPr>
-                            <w:rFonts w:ascii="Arial" w:hAnsi="Arial" w:cs="Arial"/>
-                          </w:rPr>
-                          <w:t xml:space="preserve">, b) </w:t>
-                        </w:r>
-                        <w:r>
-                          <w:rPr>
-                            <w:rFonts w:ascii="Arial" w:hAnsi="Arial" w:cs="Arial"/>
-                          </w:rPr>
-                          <w:t>‘rating’ for ‘rating’ dataset.</w:t>
-                        </w:r>
-                      </w:p>
-                    </w:txbxContent>
-                  </v:textbox>
-                </v:shape>
-                <v:group id="Group 7" o:spid="_x0000_s1028" style="position:absolute;left:341;width:52337;height:29292" coordsize="52337,29292" o:gfxdata="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">
-                  <v:group id="Group 6" o:spid="_x0000_s1029" style="position:absolute;width:52336;height:29292" coordsize="52336,29292" o:gfxdata="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">
-                    <v:group id="Group 4" o:spid="_x0000_s1030" style="position:absolute;width:52336;height:29292" coordsize="52336,29292" o:gfxdata="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">
-                      <v:shapetype id="_x0000_t75" coordsize="21600,21600" o:spt="75" o:preferrelative="t" path="m@4@5l@4@11@9@11@9@5xe" filled="f" stroked="f">
-                        <v:stroke joinstyle="miter"/>
-                        <v:formulas>
-                          <v:f eqn="if lineDrawn pixelLineWidth 0"/>
-                          <v:f eqn="sum @0 1 0"/>
-                          <v:f eqn="sum 0 0 @1"/>
-                          <v:f eqn="prod @2 1 2"/>
-                          <v:f eqn="prod @3 21600 pixelWidth"/>
-                          <v:f eqn="prod @3 21600 pixelHeight"/>
-                          <v:f eqn="sum @0 0 1"/>
-                          <v:f eqn="prod @6 1 2"/>
-                          <v:f eqn="prod @7 21600 pixelWidth"/>
-                          <v:f eqn="sum @8 21600 0"/>
-                          <v:f eqn="prod @7 21600 pixelHeight"/>
-                          <v:f eqn="sum @10 21600 0"/>
-                        </v:formulas>
-                        <v:path o:extrusionok="f" gradientshapeok="t" o:connecttype="rect"/>
-                        <o:lock v:ext="edit" aspectratio="t"/>
-                      </v:shapetype>
-                      <v:shape id="Picture 1" o:spid="_x0000_s1031" type="#_x0000_t75" alt="A comparison of a bar chart&#10;&#10;Description automatically generated" style="position:absolute;width:52336;height:29292;visibility:visible;mso-wrap-style:square" o:gfxdata="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">
-                        <v:imagedata r:id="rId11" o:title="A comparison of a bar chart&#10;&#10;Description automatically generated"/>
+                        </v:textbox>
                       </v:shape>
-                      <v:rect id="Rectangle 2" o:spid="_x0000_s1032" style="position:absolute;left:12487;top:26271;width:30842;height:1161;visibility:visible;mso-wrap-style:square;v-text-anchor:middle" o:gfxdata="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" fillcolor="white [3212]" strokecolor="white [3212]" strokeweight="1pt"/>
                     </v:group>
-                    <v:shape id="Text Box 5" o:spid="_x0000_s1033" type="#_x0000_t202" style="position:absolute;left:23474;top:23269;width:2727;height:2866;visibility:visible;mso-wrap-style:square;v-text-anchor:top" o:gfxdata="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" filled="f" stroked="f" strokeweight=".5pt">
+                    <v:shape id="Text Box 5" o:spid="_x0000_s1032" type="#_x0000_t202" style="position:absolute;left:54181;top:25930;width:2728;height:2866;visibility:visible;mso-wrap-style:square;v-text-anchor:top" o:gfxdata="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" filled="f" stroked="f" strokeweight=".5pt">
                       <v:textbox>
                         <w:txbxContent>
                           <w:p>
@@ -3977,14 +4102,14 @@
                                 <w:szCs w:val="24"/>
                                 <w:lang w:val="en-GB"/>
                               </w:rPr>
-                              <w:t>a</w:t>
+                              <w:t>b</w:t>
                             </w:r>
                           </w:p>
                         </w:txbxContent>
                       </v:textbox>
                     </v:shape>
                   </v:group>
-                  <v:shape id="Text Box 5" o:spid="_x0000_s1034" type="#_x0000_t202" style="position:absolute;left:49609;top:23337;width:2728;height:2866;visibility:visible;mso-wrap-style:square;v-text-anchor:top" o:gfxdata="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" filled="f" stroked="f" strokeweight=".5pt">
+                  <v:shape id="Text Box 5" o:spid="_x0000_s1033" type="#_x0000_t202" style="position:absolute;left:25794;top:25862;width:2728;height:2866;visibility:visible;mso-wrap-style:square;v-text-anchor:top" o:gfxdata="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" filled="f" stroked="f" strokeweight=".5pt">
                     <v:textbox>
                       <w:txbxContent>
                         <w:p>
@@ -4003,13 +4128,14 @@
                               <w:szCs w:val="24"/>
                               <w:lang w:val="en-GB"/>
                             </w:rPr>
-                            <w:t>b</w:t>
+                            <w:t>a</w:t>
                           </w:r>
                         </w:p>
                       </w:txbxContent>
                     </v:textbox>
                   </v:shape>
                 </v:group>
+                <v:rect id="Rectangle 2" o:spid="_x0000_s1034" style="position:absolute;left:14466;top:28728;width:32482;height:1160;visibility:visible;mso-wrap-style:square;v-text-anchor:middle" o:gfxdata="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" fillcolor="white [3212]" strokecolor="white [3212]" strokeweight="1pt"/>
                 <w10:anchorlock/>
               </v:group>
             </w:pict>
@@ -4032,56 +4158,6 @@
         <w:jc w:val="both"/>
         <w:rPr>
           <w:rFonts w:ascii="Arial" w:hAnsi="Arial" w:cs="Arial"/>
-          <w:i/>
-          <w:iCs/>
-          <w:lang w:val="en-GB"/>
-        </w:rPr>
-      </w:pPr>
-      <w:r>
-        <w:rPr>
-          <w:rFonts w:ascii="Arial" w:hAnsi="Arial" w:cs="Arial"/>
-          <w:i/>
-          <w:iCs/>
-          <w:lang w:val="en-GB"/>
-        </w:rPr>
-        <w:tab/>
-        <w:t>Preprocessing</w:t>
-      </w:r>
-    </w:p>
-    <w:p>
-      <w:pPr>
-        <w:spacing w:after="0" w:line="360" w:lineRule="auto"/>
-        <w:jc w:val="both"/>
-        <w:rPr>
-          <w:rFonts w:ascii="Arial" w:hAnsi="Arial" w:cs="Arial"/>
-          <w:lang w:val="en-GB"/>
-        </w:rPr>
-      </w:pPr>
-      <w:r>
-        <w:rPr>
-          <w:rFonts w:ascii="Arial" w:hAnsi="Arial" w:cs="Arial"/>
-          <w:lang w:val="en-GB"/>
-        </w:rPr>
-        <w:tab/>
-        <w:t>g</w:t>
-      </w:r>
-    </w:p>
-    <w:p>
-      <w:pPr>
-        <w:spacing w:after="0" w:line="360" w:lineRule="auto"/>
-        <w:jc w:val="both"/>
-        <w:rPr>
-          <w:rFonts w:ascii="Arial" w:hAnsi="Arial" w:cs="Arial"/>
-          <w:lang w:val="en-GB"/>
-        </w:rPr>
-      </w:pPr>
-    </w:p>
-    <w:p>
-      <w:pPr>
-        <w:spacing w:after="0" w:line="360" w:lineRule="auto"/>
-        <w:jc w:val="both"/>
-        <w:rPr>
-          <w:rFonts w:ascii="Arial" w:hAnsi="Arial" w:cs="Arial"/>
           <w:lang w:val="en-GB"/>
         </w:rPr>
       </w:pPr>
@@ -4164,6 +4240,7 @@
         </w:rPr>
       </w:pPr>
       <w:bookmarkStart w:id="9" w:name="_Toc166925322"/>
+      <w:proofErr w:type="spellStart"/>
       <w:r>
         <w:rPr>
           <w:rFonts w:ascii="Arial" w:hAnsi="Arial" w:cs="Arial"/>
@@ -4173,6 +4250,7 @@
         <w:t>klklllll</w:t>
       </w:r>
       <w:bookmarkEnd w:id="9"/>
+      <w:proofErr w:type="spellEnd"/>
     </w:p>
     <w:p>
       <w:pPr>
@@ -4251,6 +4329,7 @@
           <w:sz w:val="32"/>
           <w:szCs w:val="32"/>
         </w:rPr>
+        <w:lastRenderedPageBreak/>
         <w:t>Evaluation</w:t>
       </w:r>
       <w:bookmarkEnd w:id="10"/>
@@ -4335,7 +4414,35 @@
         <w:rPr>
           <w:rFonts w:ascii="Arial" w:hAnsi="Arial" w:cs="Arial"/>
         </w:rPr>
-        <w:t>, 13(1), pp.851–868. doi:https://doi.org/10.12785/ijcds/130168.</w:t>
+        <w:t xml:space="preserve">, 13(1), pp.851–868. </w:t>
+      </w:r>
+      <w:proofErr w:type="spellStart"/>
+      <w:r>
+        <w:rPr>
+          <w:rFonts w:ascii="Arial" w:hAnsi="Arial" w:cs="Arial"/>
+        </w:rPr>
+        <w:t>doi:https</w:t>
+      </w:r>
+      <w:proofErr w:type="spellEnd"/>
+      <w:r>
+        <w:rPr>
+          <w:rFonts w:ascii="Arial" w:hAnsi="Arial" w:cs="Arial"/>
+        </w:rPr>
+        <w:t>://doi.org/10.12785/</w:t>
+      </w:r>
+      <w:proofErr w:type="spellStart"/>
+      <w:r>
+        <w:rPr>
+          <w:rFonts w:ascii="Arial" w:hAnsi="Arial" w:cs="Arial"/>
+        </w:rPr>
+        <w:t>ijcds</w:t>
+      </w:r>
+      <w:proofErr w:type="spellEnd"/>
+      <w:r>
+        <w:rPr>
+          <w:rFonts w:ascii="Arial" w:hAnsi="Arial" w:cs="Arial"/>
+        </w:rPr>
+        <w:t>/130168.</w:t>
       </w:r>
     </w:p>
     <w:p>
@@ -4352,7 +4459,23 @@
           <w:rFonts w:ascii="Arial" w:eastAsia="Times New Roman" w:hAnsi="Arial" w:cs="Arial"/>
           <w:lang w:eastAsia="en-IE"/>
         </w:rPr>
-        <w:t xml:space="preserve">Ricci, F., Lior Rokach, Bracha Shapira and Springerlink (Online Service (2015). </w:t>
+        <w:t xml:space="preserve">Ricci, F., Lior Rokach, Bracha Shapira and </w:t>
+      </w:r>
+      <w:proofErr w:type="spellStart"/>
+      <w:r>
+        <w:rPr>
+          <w:rFonts w:ascii="Arial" w:eastAsia="Times New Roman" w:hAnsi="Arial" w:cs="Arial"/>
+          <w:lang w:eastAsia="en-IE"/>
+        </w:rPr>
+        <w:t>Springerlink</w:t>
+      </w:r>
+      <w:proofErr w:type="spellEnd"/>
+      <w:r>
+        <w:rPr>
+          <w:rFonts w:ascii="Arial" w:eastAsia="Times New Roman" w:hAnsi="Arial" w:cs="Arial"/>
+          <w:lang w:eastAsia="en-IE"/>
+        </w:rPr>
+        <w:t xml:space="preserve"> (Online Service (2015). </w:t>
       </w:r>
       <w:r>
         <w:rPr>
@@ -4397,12 +4520,21 @@
           <w:lang w:eastAsia="en-IE"/>
         </w:rPr>
       </w:pPr>
+      <w:proofErr w:type="spellStart"/>
       <w:r>
         <w:rPr>
           <w:rFonts w:ascii="Arial" w:eastAsia="Times New Roman" w:hAnsi="Arial" w:cs="Arial"/>
           <w:lang w:eastAsia="en-IE"/>
         </w:rPr>
-        <w:t>Binjola, K. (2023). Effect of Anime on Personality and Popularity of Japanese Culture. In: Lecture Notes in Electrical Engineering. [online] Proceedings of International Conference on Recent Innovations in Computing. ICRIC 2022. Singapore: Springer. Available at: https://doi.org/10.1007/978-981-99-0601-7_50 [Accessed 17 May 2024].</w:t>
+        <w:t>Binjola</w:t>
+      </w:r>
+      <w:proofErr w:type="spellEnd"/>
+      <w:r>
+        <w:rPr>
+          <w:rFonts w:ascii="Arial" w:eastAsia="Times New Roman" w:hAnsi="Arial" w:cs="Arial"/>
+          <w:lang w:eastAsia="en-IE"/>
+        </w:rPr>
+        <w:t>, K. (2023). Effect of Anime on Personality and Popularity of Japanese Culture. In: Lecture Notes in Electrical Engineering. [online] Proceedings of International Conference on Recent Innovations in Computing. ICRIC 2022. Singapore: Springer. Available at: https://doi.org/10.1007/978-981-99-0601-7_50 [Accessed 17 May 2024].</w:t>
       </w:r>
     </w:p>
     <w:p>
@@ -5971,6 +6103,19 @@
       </w:tcPr>
     </w:tblStylePr>
   </w:style>
+  <w:style w:type="paragraph" w:styleId="NoSpacing">
+    <w:name w:val="No Spacing"/>
+    <w:uiPriority w:val="1"/>
+    <w:qFormat/>
+    <w:rsid w:val="00761432"/>
+    <w:pPr>
+      <w:spacing w:after="0" w:line="240" w:lineRule="auto"/>
+    </w:pPr>
+    <w:rPr>
+      <w:kern w:val="0"/>
+      <w14:ligatures w14:val="none"/>
+    </w:rPr>
+  </w:style>
 </w:styles>
 </file>
 

</xml_diff>

<commit_message>
Speed test - Apriori and FP-Growth
</commit_message>
<xml_diff>
--- a/CA2_integrated_DVT-and-MLB_DanielaBarreto.docx
+++ b/CA2_integrated_DVT-and-MLB_DanielaBarreto.docx
@@ -781,7 +781,7 @@
             </w:rPr>
             <w:fldChar w:fldCharType="separate"/>
           </w:r>
-          <w:hyperlink w:anchor="_Toc167219734" w:history="1">
+          <w:hyperlink w:anchor="_Toc167287255" w:history="1">
             <w:r>
               <w:rPr>
                 <w:rStyle w:val="Hyperlink"/>
@@ -811,7 +811,7 @@
                 <w:noProof/>
                 <w:webHidden/>
               </w:rPr>
-              <w:instrText xml:space="preserve"> PAGEREF _Toc167219734 \h </w:instrText>
+              <w:instrText xml:space="preserve"> PAGEREF _Toc167287255 \h </w:instrText>
             </w:r>
             <w:r>
               <w:rPr>
@@ -858,7 +858,7 @@
               <w14:ligatures w14:val="standardContextual"/>
             </w:rPr>
           </w:pPr>
-          <w:hyperlink w:anchor="_Toc167219735" w:history="1">
+          <w:hyperlink w:anchor="_Toc167287256" w:history="1">
             <w:r>
               <w:rPr>
                 <w:rStyle w:val="Hyperlink"/>
@@ -886,7 +886,7 @@
                 <w:noProof/>
                 <w:webHidden/>
               </w:rPr>
-              <w:instrText xml:space="preserve"> PAGEREF _Toc167219735 \h </w:instrText>
+              <w:instrText xml:space="preserve"> PAGEREF _Toc167287256 \h </w:instrText>
             </w:r>
             <w:r>
               <w:rPr>
@@ -933,7 +933,7 @@
               <w14:ligatures w14:val="standardContextual"/>
             </w:rPr>
           </w:pPr>
-          <w:hyperlink w:anchor="_Toc167219736" w:history="1">
+          <w:hyperlink w:anchor="_Toc167287257" w:history="1">
             <w:r>
               <w:rPr>
                 <w:rStyle w:val="Hyperlink"/>
@@ -961,7 +961,7 @@
                 <w:noProof/>
                 <w:webHidden/>
               </w:rPr>
-              <w:instrText xml:space="preserve"> PAGEREF _Toc167219736 \h </w:instrText>
+              <w:instrText xml:space="preserve"> PAGEREF _Toc167287257 \h </w:instrText>
             </w:r>
             <w:r>
               <w:rPr>
@@ -1008,7 +1008,7 @@
               <w14:ligatures w14:val="standardContextual"/>
             </w:rPr>
           </w:pPr>
-          <w:hyperlink w:anchor="_Toc167219737" w:history="1">
+          <w:hyperlink w:anchor="_Toc167287258" w:history="1">
             <w:r>
               <w:rPr>
                 <w:rStyle w:val="Hyperlink"/>
@@ -1038,7 +1038,7 @@
                 <w:noProof/>
                 <w:webHidden/>
               </w:rPr>
-              <w:instrText xml:space="preserve"> PAGEREF _Toc167219737 \h </w:instrText>
+              <w:instrText xml:space="preserve"> PAGEREF _Toc167287258 \h </w:instrText>
             </w:r>
             <w:r>
               <w:rPr>
@@ -1085,7 +1085,7 @@
               <w14:ligatures w14:val="standardContextual"/>
             </w:rPr>
           </w:pPr>
-          <w:hyperlink w:anchor="_Toc167219738" w:history="1">
+          <w:hyperlink w:anchor="_Toc167287259" w:history="1">
             <w:r>
               <w:rPr>
                 <w:rStyle w:val="Hyperlink"/>
@@ -1115,7 +1115,7 @@
                 <w:noProof/>
                 <w:webHidden/>
               </w:rPr>
-              <w:instrText xml:space="preserve"> PAGEREF _Toc167219738 \h </w:instrText>
+              <w:instrText xml:space="preserve"> PAGEREF _Toc167287259 \h </w:instrText>
             </w:r>
             <w:r>
               <w:rPr>
@@ -1162,7 +1162,7 @@
               <w14:ligatures w14:val="standardContextual"/>
             </w:rPr>
           </w:pPr>
-          <w:hyperlink w:anchor="_Toc167219739" w:history="1">
+          <w:hyperlink w:anchor="_Toc167287260" w:history="1">
             <w:r>
               <w:rPr>
                 <w:rStyle w:val="Hyperlink"/>
@@ -1190,7 +1190,7 @@
                 <w:noProof/>
                 <w:webHidden/>
               </w:rPr>
-              <w:instrText xml:space="preserve"> PAGEREF _Toc167219739 \h </w:instrText>
+              <w:instrText xml:space="preserve"> PAGEREF _Toc167287260 \h </w:instrText>
             </w:r>
             <w:r>
               <w:rPr>
@@ -1237,7 +1237,7 @@
               <w14:ligatures w14:val="standardContextual"/>
             </w:rPr>
           </w:pPr>
-          <w:hyperlink w:anchor="_Toc167219740" w:history="1">
+          <w:hyperlink w:anchor="_Toc167287261" w:history="1">
             <w:r>
               <w:rPr>
                 <w:rStyle w:val="Hyperlink"/>
@@ -1267,7 +1267,7 @@
                 <w:noProof/>
                 <w:webHidden/>
               </w:rPr>
-              <w:instrText xml:space="preserve"> PAGEREF _Toc167219740 \h </w:instrText>
+              <w:instrText xml:space="preserve"> PAGEREF _Toc167287261 \h </w:instrText>
             </w:r>
             <w:r>
               <w:rPr>
@@ -1287,7 +1287,7 @@
                 <w:noProof/>
                 <w:webHidden/>
               </w:rPr>
-              <w:t>5</w:t>
+              <w:t>6</w:t>
             </w:r>
             <w:r>
               <w:rPr>
@@ -1314,7 +1314,7 @@
               <w14:ligatures w14:val="standardContextual"/>
             </w:rPr>
           </w:pPr>
-          <w:hyperlink w:anchor="_Toc167219741" w:history="1">
+          <w:hyperlink w:anchor="_Toc167287262" w:history="1">
             <w:r>
               <w:rPr>
                 <w:rStyle w:val="Hyperlink"/>
@@ -1344,7 +1344,7 @@
                 <w:noProof/>
                 <w:webHidden/>
               </w:rPr>
-              <w:instrText xml:space="preserve"> PAGEREF _Toc167219741 \h </w:instrText>
+              <w:instrText xml:space="preserve"> PAGEREF _Toc167287262 \h </w:instrText>
             </w:r>
             <w:r>
               <w:rPr>
@@ -1364,7 +1364,7 @@
                 <w:noProof/>
                 <w:webHidden/>
               </w:rPr>
-              <w:t>6</w:t>
+              <w:t>7</w:t>
             </w:r>
             <w:r>
               <w:rPr>
@@ -1391,14 +1391,14 @@
               <w14:ligatures w14:val="standardContextual"/>
             </w:rPr>
           </w:pPr>
-          <w:hyperlink w:anchor="_Toc167219742" w:history="1">
+          <w:hyperlink w:anchor="_Toc167287263" w:history="1">
             <w:r>
               <w:rPr>
                 <w:rStyle w:val="Hyperlink"/>
                 <w:rFonts w:ascii="Arial" w:hAnsi="Arial" w:cs="Arial"/>
                 <w:noProof/>
               </w:rPr>
-              <w:t>Content and collaborative filtering</w:t>
+              <w:t>Content filtering</w:t>
             </w:r>
             <w:r>
               <w:rPr>
@@ -1419,7 +1419,7 @@
                 <w:noProof/>
                 <w:webHidden/>
               </w:rPr>
-              <w:instrText xml:space="preserve"> PAGEREF _Toc167219742 \h </w:instrText>
+              <w:instrText xml:space="preserve"> PAGEREF _Toc167287263 \h </w:instrText>
             </w:r>
             <w:r>
               <w:rPr>
@@ -1439,7 +1439,7 @@
                 <w:noProof/>
                 <w:webHidden/>
               </w:rPr>
-              <w:t>6</w:t>
+              <w:t>7</w:t>
             </w:r>
             <w:r>
               <w:rPr>
@@ -1466,13 +1466,313 @@
               <w14:ligatures w14:val="standardContextual"/>
             </w:rPr>
           </w:pPr>
-          <w:hyperlink w:anchor="_Toc167219743" w:history="1">
+          <w:hyperlink w:anchor="_Toc167287264" w:history="1">
             <w:r>
               <w:rPr>
                 <w:rStyle w:val="Hyperlink"/>
                 <w:rFonts w:ascii="Arial" w:hAnsi="Arial" w:cs="Arial"/>
                 <w:noProof/>
               </w:rPr>
+              <w:t>Collaborative filtering</w:t>
+            </w:r>
+            <w:r>
+              <w:rPr>
+                <w:noProof/>
+                <w:webHidden/>
+              </w:rPr>
+              <w:tab/>
+            </w:r>
+            <w:r>
+              <w:rPr>
+                <w:noProof/>
+                <w:webHidden/>
+              </w:rPr>
+              <w:fldChar w:fldCharType="begin"/>
+            </w:r>
+            <w:r>
+              <w:rPr>
+                <w:noProof/>
+                <w:webHidden/>
+              </w:rPr>
+              <w:instrText xml:space="preserve"> PAGEREF _Toc167287264 \h </w:instrText>
+            </w:r>
+            <w:r>
+              <w:rPr>
+                <w:noProof/>
+                <w:webHidden/>
+              </w:rPr>
+            </w:r>
+            <w:r>
+              <w:rPr>
+                <w:noProof/>
+                <w:webHidden/>
+              </w:rPr>
+              <w:fldChar w:fldCharType="separate"/>
+            </w:r>
+            <w:r>
+              <w:rPr>
+                <w:noProof/>
+                <w:webHidden/>
+              </w:rPr>
+              <w:t>7</w:t>
+            </w:r>
+            <w:r>
+              <w:rPr>
+                <w:noProof/>
+                <w:webHidden/>
+              </w:rPr>
+              <w:fldChar w:fldCharType="end"/>
+            </w:r>
+          </w:hyperlink>
+        </w:p>
+        <w:p>
+          <w:pPr>
+            <w:pStyle w:val="TOC3"/>
+            <w:tabs>
+              <w:tab w:val="right" w:leader="dot" w:pos="9016"/>
+            </w:tabs>
+            <w:rPr>
+              <w:rFonts w:eastAsiaTheme="minorEastAsia"/>
+              <w:noProof/>
+              <w:kern w:val="2"/>
+              <w:sz w:val="24"/>
+              <w:szCs w:val="24"/>
+              <w:lang w:eastAsia="en-IE"/>
+              <w14:ligatures w14:val="standardContextual"/>
+            </w:rPr>
+          </w:pPr>
+          <w:hyperlink w:anchor="_Toc167287265" w:history="1">
+            <w:r>
+              <w:rPr>
+                <w:rStyle w:val="Hyperlink"/>
+                <w:rFonts w:ascii="Arial" w:hAnsi="Arial" w:cs="Arial"/>
+                <w:noProof/>
+              </w:rPr>
+              <w:t>User-User</w:t>
+            </w:r>
+            <w:r>
+              <w:rPr>
+                <w:noProof/>
+                <w:webHidden/>
+              </w:rPr>
+              <w:tab/>
+            </w:r>
+            <w:r>
+              <w:rPr>
+                <w:noProof/>
+                <w:webHidden/>
+              </w:rPr>
+              <w:fldChar w:fldCharType="begin"/>
+            </w:r>
+            <w:r>
+              <w:rPr>
+                <w:noProof/>
+                <w:webHidden/>
+              </w:rPr>
+              <w:instrText xml:space="preserve"> PAGEREF _Toc167287265 \h </w:instrText>
+            </w:r>
+            <w:r>
+              <w:rPr>
+                <w:noProof/>
+                <w:webHidden/>
+              </w:rPr>
+            </w:r>
+            <w:r>
+              <w:rPr>
+                <w:noProof/>
+                <w:webHidden/>
+              </w:rPr>
+              <w:fldChar w:fldCharType="separate"/>
+            </w:r>
+            <w:r>
+              <w:rPr>
+                <w:noProof/>
+                <w:webHidden/>
+              </w:rPr>
+              <w:t>7</w:t>
+            </w:r>
+            <w:r>
+              <w:rPr>
+                <w:noProof/>
+                <w:webHidden/>
+              </w:rPr>
+              <w:fldChar w:fldCharType="end"/>
+            </w:r>
+          </w:hyperlink>
+        </w:p>
+        <w:p>
+          <w:pPr>
+            <w:pStyle w:val="TOC3"/>
+            <w:tabs>
+              <w:tab w:val="right" w:leader="dot" w:pos="9016"/>
+            </w:tabs>
+            <w:rPr>
+              <w:rFonts w:eastAsiaTheme="minorEastAsia"/>
+              <w:noProof/>
+              <w:kern w:val="2"/>
+              <w:sz w:val="24"/>
+              <w:szCs w:val="24"/>
+              <w:lang w:eastAsia="en-IE"/>
+              <w14:ligatures w14:val="standardContextual"/>
+            </w:rPr>
+          </w:pPr>
+          <w:hyperlink w:anchor="_Toc167287266" w:history="1">
+            <w:r>
+              <w:rPr>
+                <w:rStyle w:val="Hyperlink"/>
+                <w:rFonts w:ascii="Arial" w:hAnsi="Arial" w:cs="Arial"/>
+                <w:noProof/>
+              </w:rPr>
+              <w:t>Item-Item</w:t>
+            </w:r>
+            <w:r>
+              <w:rPr>
+                <w:noProof/>
+                <w:webHidden/>
+              </w:rPr>
+              <w:tab/>
+            </w:r>
+            <w:r>
+              <w:rPr>
+                <w:noProof/>
+                <w:webHidden/>
+              </w:rPr>
+              <w:fldChar w:fldCharType="begin"/>
+            </w:r>
+            <w:r>
+              <w:rPr>
+                <w:noProof/>
+                <w:webHidden/>
+              </w:rPr>
+              <w:instrText xml:space="preserve"> PAGEREF _Toc167287266 \h </w:instrText>
+            </w:r>
+            <w:r>
+              <w:rPr>
+                <w:noProof/>
+                <w:webHidden/>
+              </w:rPr>
+            </w:r>
+            <w:r>
+              <w:rPr>
+                <w:noProof/>
+                <w:webHidden/>
+              </w:rPr>
+              <w:fldChar w:fldCharType="separate"/>
+            </w:r>
+            <w:r>
+              <w:rPr>
+                <w:noProof/>
+                <w:webHidden/>
+              </w:rPr>
+              <w:t>7</w:t>
+            </w:r>
+            <w:r>
+              <w:rPr>
+                <w:noProof/>
+                <w:webHidden/>
+              </w:rPr>
+              <w:fldChar w:fldCharType="end"/>
+            </w:r>
+          </w:hyperlink>
+        </w:p>
+        <w:p>
+          <w:pPr>
+            <w:pStyle w:val="TOC2"/>
+            <w:tabs>
+              <w:tab w:val="right" w:leader="dot" w:pos="9016"/>
+            </w:tabs>
+            <w:rPr>
+              <w:rFonts w:eastAsiaTheme="minorEastAsia"/>
+              <w:noProof/>
+              <w:kern w:val="2"/>
+              <w:sz w:val="24"/>
+              <w:szCs w:val="24"/>
+              <w:lang w:eastAsia="en-IE"/>
+              <w14:ligatures w14:val="standardContextual"/>
+            </w:rPr>
+          </w:pPr>
+          <w:hyperlink w:anchor="_Toc167287267" w:history="1">
+            <w:r>
+              <w:rPr>
+                <w:rStyle w:val="Hyperlink"/>
+                <w:rFonts w:ascii="Arial" w:hAnsi="Arial" w:cs="Arial"/>
+                <w:noProof/>
+              </w:rPr>
+              <w:t>Evaluation</w:t>
+            </w:r>
+            <w:r>
+              <w:rPr>
+                <w:noProof/>
+                <w:webHidden/>
+              </w:rPr>
+              <w:tab/>
+            </w:r>
+            <w:r>
+              <w:rPr>
+                <w:noProof/>
+                <w:webHidden/>
+              </w:rPr>
+              <w:fldChar w:fldCharType="begin"/>
+            </w:r>
+            <w:r>
+              <w:rPr>
+                <w:noProof/>
+                <w:webHidden/>
+              </w:rPr>
+              <w:instrText xml:space="preserve"> PAGEREF _Toc167287267 \h </w:instrText>
+            </w:r>
+            <w:r>
+              <w:rPr>
+                <w:noProof/>
+                <w:webHidden/>
+              </w:rPr>
+            </w:r>
+            <w:r>
+              <w:rPr>
+                <w:noProof/>
+                <w:webHidden/>
+              </w:rPr>
+              <w:fldChar w:fldCharType="separate"/>
+            </w:r>
+            <w:r>
+              <w:rPr>
+                <w:noProof/>
+                <w:webHidden/>
+              </w:rPr>
+              <w:t>7</w:t>
+            </w:r>
+            <w:r>
+              <w:rPr>
+                <w:noProof/>
+                <w:webHidden/>
+              </w:rPr>
+              <w:fldChar w:fldCharType="end"/>
+            </w:r>
+          </w:hyperlink>
+        </w:p>
+        <w:p>
+          <w:pPr>
+            <w:pStyle w:val="TOC2"/>
+            <w:tabs>
+              <w:tab w:val="right" w:leader="dot" w:pos="9016"/>
+            </w:tabs>
+            <w:rPr>
+              <w:rFonts w:eastAsiaTheme="minorEastAsia"/>
+              <w:noProof/>
+              <w:kern w:val="2"/>
+              <w:sz w:val="24"/>
+              <w:szCs w:val="24"/>
+              <w:lang w:eastAsia="en-IE"/>
+              <w14:ligatures w14:val="standardContextual"/>
+            </w:rPr>
+          </w:pPr>
+          <w:hyperlink w:anchor="_Toc167287268" w:history="1">
+            <w:r>
+              <w:rPr>
+                <w:rStyle w:val="Hyperlink"/>
+                <w:rFonts w:ascii="Arial" w:hAnsi="Arial" w:cs="Arial"/>
+                <w:noProof/>
+              </w:rPr>
               <w:t>Market Basket Analysis</w:t>
             </w:r>
             <w:r>
@@ -1494,7 +1794,232 @@
                 <w:noProof/>
                 <w:webHidden/>
               </w:rPr>
-              <w:instrText xml:space="preserve"> PAGEREF _Toc167219743 \h </w:instrText>
+              <w:instrText xml:space="preserve"> PAGEREF _Toc167287268 \h </w:instrText>
+            </w:r>
+            <w:r>
+              <w:rPr>
+                <w:noProof/>
+                <w:webHidden/>
+              </w:rPr>
+            </w:r>
+            <w:r>
+              <w:rPr>
+                <w:noProof/>
+                <w:webHidden/>
+              </w:rPr>
+              <w:fldChar w:fldCharType="separate"/>
+            </w:r>
+            <w:r>
+              <w:rPr>
+                <w:noProof/>
+                <w:webHidden/>
+              </w:rPr>
+              <w:t>7</w:t>
+            </w:r>
+            <w:r>
+              <w:rPr>
+                <w:noProof/>
+                <w:webHidden/>
+              </w:rPr>
+              <w:fldChar w:fldCharType="end"/>
+            </w:r>
+          </w:hyperlink>
+        </w:p>
+        <w:p>
+          <w:pPr>
+            <w:pStyle w:val="TOC3"/>
+            <w:tabs>
+              <w:tab w:val="right" w:leader="dot" w:pos="9016"/>
+            </w:tabs>
+            <w:rPr>
+              <w:rFonts w:eastAsiaTheme="minorEastAsia"/>
+              <w:noProof/>
+              <w:kern w:val="2"/>
+              <w:sz w:val="24"/>
+              <w:szCs w:val="24"/>
+              <w:lang w:eastAsia="en-IE"/>
+              <w14:ligatures w14:val="standardContextual"/>
+            </w:rPr>
+          </w:pPr>
+          <w:hyperlink w:anchor="_Toc167287269" w:history="1">
+            <w:r>
+              <w:rPr>
+                <w:rStyle w:val="Hyperlink"/>
+                <w:rFonts w:ascii="Arial" w:hAnsi="Arial" w:cs="Arial"/>
+                <w:noProof/>
+              </w:rPr>
+              <w:t>Apriori</w:t>
+            </w:r>
+            <w:r>
+              <w:rPr>
+                <w:noProof/>
+                <w:webHidden/>
+              </w:rPr>
+              <w:tab/>
+            </w:r>
+            <w:r>
+              <w:rPr>
+                <w:noProof/>
+                <w:webHidden/>
+              </w:rPr>
+              <w:fldChar w:fldCharType="begin"/>
+            </w:r>
+            <w:r>
+              <w:rPr>
+                <w:noProof/>
+                <w:webHidden/>
+              </w:rPr>
+              <w:instrText xml:space="preserve"> PAGEREF _Toc167287269 \h </w:instrText>
+            </w:r>
+            <w:r>
+              <w:rPr>
+                <w:noProof/>
+                <w:webHidden/>
+              </w:rPr>
+            </w:r>
+            <w:r>
+              <w:rPr>
+                <w:noProof/>
+                <w:webHidden/>
+              </w:rPr>
+              <w:fldChar w:fldCharType="separate"/>
+            </w:r>
+            <w:r>
+              <w:rPr>
+                <w:noProof/>
+                <w:webHidden/>
+              </w:rPr>
+              <w:t>7</w:t>
+            </w:r>
+            <w:r>
+              <w:rPr>
+                <w:noProof/>
+                <w:webHidden/>
+              </w:rPr>
+              <w:fldChar w:fldCharType="end"/>
+            </w:r>
+          </w:hyperlink>
+        </w:p>
+        <w:p>
+          <w:pPr>
+            <w:pStyle w:val="TOC3"/>
+            <w:tabs>
+              <w:tab w:val="right" w:leader="dot" w:pos="9016"/>
+            </w:tabs>
+            <w:rPr>
+              <w:rFonts w:eastAsiaTheme="minorEastAsia"/>
+              <w:noProof/>
+              <w:kern w:val="2"/>
+              <w:sz w:val="24"/>
+              <w:szCs w:val="24"/>
+              <w:lang w:eastAsia="en-IE"/>
+              <w14:ligatures w14:val="standardContextual"/>
+            </w:rPr>
+          </w:pPr>
+          <w:hyperlink w:anchor="_Toc167287270" w:history="1">
+            <w:r>
+              <w:rPr>
+                <w:rStyle w:val="Hyperlink"/>
+                <w:rFonts w:ascii="Arial" w:hAnsi="Arial" w:cs="Arial"/>
+                <w:noProof/>
+              </w:rPr>
+              <w:t>Frequent Pattern (FP growth)</w:t>
+            </w:r>
+            <w:r>
+              <w:rPr>
+                <w:noProof/>
+                <w:webHidden/>
+              </w:rPr>
+              <w:tab/>
+            </w:r>
+            <w:r>
+              <w:rPr>
+                <w:noProof/>
+                <w:webHidden/>
+              </w:rPr>
+              <w:fldChar w:fldCharType="begin"/>
+            </w:r>
+            <w:r>
+              <w:rPr>
+                <w:noProof/>
+                <w:webHidden/>
+              </w:rPr>
+              <w:instrText xml:space="preserve"> PAGEREF _Toc167287270 \h </w:instrText>
+            </w:r>
+            <w:r>
+              <w:rPr>
+                <w:noProof/>
+                <w:webHidden/>
+              </w:rPr>
+            </w:r>
+            <w:r>
+              <w:rPr>
+                <w:noProof/>
+                <w:webHidden/>
+              </w:rPr>
+              <w:fldChar w:fldCharType="separate"/>
+            </w:r>
+            <w:r>
+              <w:rPr>
+                <w:noProof/>
+                <w:webHidden/>
+              </w:rPr>
+              <w:t>7</w:t>
+            </w:r>
+            <w:r>
+              <w:rPr>
+                <w:noProof/>
+                <w:webHidden/>
+              </w:rPr>
+              <w:fldChar w:fldCharType="end"/>
+            </w:r>
+          </w:hyperlink>
+        </w:p>
+        <w:p>
+          <w:pPr>
+            <w:pStyle w:val="TOC2"/>
+            <w:tabs>
+              <w:tab w:val="right" w:leader="dot" w:pos="9016"/>
+            </w:tabs>
+            <w:rPr>
+              <w:rFonts w:eastAsiaTheme="minorEastAsia"/>
+              <w:noProof/>
+              <w:kern w:val="2"/>
+              <w:sz w:val="24"/>
+              <w:szCs w:val="24"/>
+              <w:lang w:eastAsia="en-IE"/>
+              <w14:ligatures w14:val="standardContextual"/>
+            </w:rPr>
+          </w:pPr>
+          <w:hyperlink w:anchor="_Toc167287271" w:history="1">
+            <w:r>
+              <w:rPr>
+                <w:rStyle w:val="Hyperlink"/>
+                <w:rFonts w:ascii="Arial" w:hAnsi="Arial" w:cs="Arial"/>
+                <w:noProof/>
+              </w:rPr>
+              <w:t>Evaluation</w:t>
+            </w:r>
+            <w:r>
+              <w:rPr>
+                <w:noProof/>
+                <w:webHidden/>
+              </w:rPr>
+              <w:tab/>
+            </w:r>
+            <w:r>
+              <w:rPr>
+                <w:noProof/>
+                <w:webHidden/>
+              </w:rPr>
+              <w:fldChar w:fldCharType="begin"/>
+            </w:r>
+            <w:r>
+              <w:rPr>
+                <w:noProof/>
+                <w:webHidden/>
+              </w:rPr>
+              <w:instrText xml:space="preserve"> PAGEREF _Toc167287271 \h </w:instrText>
             </w:r>
             <w:r>
               <w:rPr>
@@ -1541,7 +2066,7 @@
               <w14:ligatures w14:val="standardContextual"/>
             </w:rPr>
           </w:pPr>
-          <w:hyperlink w:anchor="_Toc167219744" w:history="1">
+          <w:hyperlink w:anchor="_Toc167287272" w:history="1">
             <w:r>
               <w:rPr>
                 <w:rStyle w:val="Hyperlink"/>
@@ -1550,7 +2075,7 @@
                 <w:bCs/>
                 <w:noProof/>
               </w:rPr>
-              <w:t>Evaluation</w:t>
+              <w:t>References</w:t>
             </w:r>
             <w:r>
               <w:rPr>
@@ -1571,7 +2096,7 @@
                 <w:noProof/>
                 <w:webHidden/>
               </w:rPr>
-              <w:instrText xml:space="preserve"> PAGEREF _Toc167219744 \h </w:instrText>
+              <w:instrText xml:space="preserve"> PAGEREF _Toc167287272 \h </w:instrText>
             </w:r>
             <w:r>
               <w:rPr>
@@ -1591,84 +2116,7 @@
                 <w:noProof/>
                 <w:webHidden/>
               </w:rPr>
-              <w:t>7</w:t>
-            </w:r>
-            <w:r>
-              <w:rPr>
-                <w:noProof/>
-                <w:webHidden/>
-              </w:rPr>
-              <w:fldChar w:fldCharType="end"/>
-            </w:r>
-          </w:hyperlink>
-        </w:p>
-        <w:p>
-          <w:pPr>
-            <w:pStyle w:val="TOC1"/>
-            <w:tabs>
-              <w:tab w:val="right" w:leader="dot" w:pos="9016"/>
-            </w:tabs>
-            <w:rPr>
-              <w:rFonts w:eastAsiaTheme="minorEastAsia"/>
-              <w:noProof/>
-              <w:kern w:val="2"/>
-              <w:sz w:val="24"/>
-              <w:szCs w:val="24"/>
-              <w:lang w:eastAsia="en-IE"/>
-              <w14:ligatures w14:val="standardContextual"/>
-            </w:rPr>
-          </w:pPr>
-          <w:hyperlink w:anchor="_Toc167219745" w:history="1">
-            <w:r>
-              <w:rPr>
-                <w:rStyle w:val="Hyperlink"/>
-                <w:rFonts w:ascii="Arial" w:hAnsi="Arial" w:cs="Arial"/>
-                <w:b/>
-                <w:bCs/>
-                <w:noProof/>
-              </w:rPr>
-              <w:t>References</w:t>
-            </w:r>
-            <w:r>
-              <w:rPr>
-                <w:noProof/>
-                <w:webHidden/>
-              </w:rPr>
-              <w:tab/>
-            </w:r>
-            <w:r>
-              <w:rPr>
-                <w:noProof/>
-                <w:webHidden/>
-              </w:rPr>
-              <w:fldChar w:fldCharType="begin"/>
-            </w:r>
-            <w:r>
-              <w:rPr>
-                <w:noProof/>
-                <w:webHidden/>
-              </w:rPr>
-              <w:instrText xml:space="preserve"> PAGEREF _Toc167219745 \h </w:instrText>
-            </w:r>
-            <w:r>
-              <w:rPr>
-                <w:noProof/>
-                <w:webHidden/>
-              </w:rPr>
-            </w:r>
-            <w:r>
-              <w:rPr>
-                <w:noProof/>
-                <w:webHidden/>
-              </w:rPr>
-              <w:fldChar w:fldCharType="separate"/>
-            </w:r>
-            <w:r>
-              <w:rPr>
-                <w:noProof/>
-                <w:webHidden/>
-              </w:rPr>
-              <w:t>7</w:t>
+              <w:t>8</w:t>
             </w:r>
             <w:r>
               <w:rPr>
@@ -1713,7 +2161,7 @@
           <w:szCs w:val="32"/>
         </w:rPr>
       </w:pPr>
-      <w:bookmarkStart w:id="1" w:name="_Toc167219734"/>
+      <w:bookmarkStart w:id="1" w:name="_Toc167287255"/>
       <w:r>
         <w:rPr>
           <w:rFonts w:ascii="Arial" w:hAnsi="Arial" w:cs="Arial"/>
@@ -1771,7 +2219,7 @@
           <w:szCs w:val="28"/>
         </w:rPr>
       </w:pPr>
-      <w:bookmarkStart w:id="2" w:name="_Toc167219735"/>
+      <w:bookmarkStart w:id="2" w:name="_Toc167287256"/>
       <w:r>
         <w:rPr>
           <w:rFonts w:ascii="Arial" w:hAnsi="Arial" w:cs="Arial"/>
@@ -1994,22 +2442,12 @@
         </w:rPr>
         <w:t>According to Ricci et al. (2015, p. 5), there are several reasons to use a recommendation system in online retail businesses, such as increasing the number of items sold by tailoring to the user’s needs and wants, as well as selling more diverse items by offering items that might be hard to find, and so on.</w:t>
       </w:r>
-    </w:p>
-    <w:p>
-      <w:pPr>
-        <w:spacing w:after="0" w:line="360" w:lineRule="auto"/>
-        <w:jc w:val="both"/>
-        <w:rPr>
-          <w:rFonts w:ascii="Arial" w:hAnsi="Arial" w:cs="Arial"/>
-          <w:lang w:val="en-GB"/>
-        </w:rPr>
-      </w:pPr>
-      <w:r>
-        <w:rPr>
-          <w:rFonts w:ascii="Arial" w:hAnsi="Arial" w:cs="Arial"/>
-          <w:lang w:val="en-GB"/>
-        </w:rPr>
-        <w:tab/>
+      <w:r>
+        <w:rPr>
+          <w:rFonts w:ascii="Arial" w:hAnsi="Arial" w:cs="Arial"/>
+          <w:lang w:val="en-GB"/>
+        </w:rPr>
+        <w:t xml:space="preserve"> </w:t>
       </w:r>
       <w:r>
         <w:rPr>
@@ -2024,269 +2462,6 @@
           <w:lang w:val="en-GB"/>
         </w:rPr>
         <w:t>.</w:t>
-      </w:r>
-      <w:r>
-        <w:rPr>
-          <w:rFonts w:ascii="Arial" w:hAnsi="Arial" w:cs="Arial"/>
-          <w:lang w:val="en-GB"/>
-        </w:rPr>
-        <w:t xml:space="preserve"> </w:t>
-      </w:r>
-    </w:p>
-    <w:p>
-      <w:pPr>
-        <w:spacing w:after="0" w:line="360" w:lineRule="auto"/>
-        <w:jc w:val="both"/>
-        <w:rPr>
-          <w:rFonts w:ascii="Arial" w:hAnsi="Arial" w:cs="Arial"/>
-          <w:lang w:val="en-GB"/>
-        </w:rPr>
-      </w:pPr>
-    </w:p>
-    <w:p>
-      <w:pPr>
-        <w:spacing w:after="0" w:line="360" w:lineRule="auto"/>
-        <w:jc w:val="both"/>
-        <w:rPr>
-          <w:rFonts w:ascii="Arial" w:hAnsi="Arial" w:cs="Arial"/>
-          <w:i/>
-          <w:iCs/>
-          <w:lang w:val="en-GB"/>
-        </w:rPr>
-      </w:pPr>
-      <w:r>
-        <w:rPr>
-          <w:rFonts w:ascii="Arial" w:hAnsi="Arial" w:cs="Arial"/>
-          <w:lang w:val="en-GB"/>
-        </w:rPr>
-        <w:tab/>
-      </w:r>
-      <w:r>
-        <w:rPr>
-          <w:rFonts w:ascii="Arial" w:hAnsi="Arial" w:cs="Arial"/>
-          <w:i/>
-          <w:iCs/>
-          <w:lang w:val="en-GB"/>
-        </w:rPr>
-        <w:t>Content-based filtering</w:t>
-      </w:r>
-    </w:p>
-    <w:p>
-      <w:pPr>
-        <w:spacing w:after="0" w:line="360" w:lineRule="auto"/>
-        <w:jc w:val="both"/>
-        <w:rPr>
-          <w:rFonts w:ascii="Arial" w:hAnsi="Arial" w:cs="Arial"/>
-          <w:lang w:val="en-GB"/>
-        </w:rPr>
-      </w:pPr>
-      <w:r>
-        <w:rPr>
-          <w:lang w:val="en-GB"/>
-        </w:rPr>
-        <w:tab/>
-      </w:r>
-      <w:r>
-        <w:rPr>
-          <w:rFonts w:ascii="Arial" w:hAnsi="Arial" w:cs="Arial"/>
-          <w:lang w:val="en-GB"/>
-        </w:rPr>
-        <w:t>Th</w:t>
-      </w:r>
-      <w:r>
-        <w:rPr>
-          <w:rFonts w:ascii="Arial" w:hAnsi="Arial" w:cs="Arial"/>
-          <w:lang w:val="en-GB"/>
-        </w:rPr>
-        <w:t xml:space="preserve">is technique </w:t>
-      </w:r>
-      <w:r>
-        <w:rPr>
-          <w:rFonts w:ascii="Arial" w:hAnsi="Arial" w:cs="Arial"/>
-          <w:lang w:val="en-GB"/>
-        </w:rPr>
-        <w:t xml:space="preserve">creates a user profile based on data provided directly (explicit feedback) or indirectly (implicit feedback) by the user, such as a rating given to a product; then this information is used to recommend more similar products or services </w:t>
-      </w:r>
-      <w:r>
-        <w:rPr>
-          <w:rFonts w:ascii="Arial" w:hAnsi="Arial" w:cs="Arial"/>
-          <w:lang w:val="en-GB"/>
-        </w:rPr>
-        <w:t>(Patel, Patel and Chauhan, 2023, p.852)</w:t>
-      </w:r>
-      <w:r>
-        <w:rPr>
-          <w:rFonts w:ascii="Arial" w:hAnsi="Arial" w:cs="Arial"/>
-          <w:lang w:val="en-GB"/>
-        </w:rPr>
-        <w:t>.</w:t>
-      </w:r>
-    </w:p>
-    <w:p>
-      <w:pPr>
-        <w:spacing w:after="0" w:line="360" w:lineRule="auto"/>
-        <w:jc w:val="both"/>
-        <w:rPr>
-          <w:rFonts w:ascii="Arial" w:hAnsi="Arial" w:cs="Arial"/>
-          <w:lang w:val="en-GB"/>
-        </w:rPr>
-      </w:pPr>
-    </w:p>
-    <w:p>
-      <w:pPr>
-        <w:spacing w:after="0" w:line="360" w:lineRule="auto"/>
-        <w:jc w:val="both"/>
-        <w:rPr>
-          <w:rFonts w:ascii="Arial" w:hAnsi="Arial" w:cs="Arial"/>
-          <w:lang w:val="en-GB"/>
-        </w:rPr>
-      </w:pPr>
-      <w:r>
-        <w:rPr>
-          <w:rFonts w:ascii="Arial" w:hAnsi="Arial" w:cs="Arial"/>
-          <w:lang w:val="en-GB"/>
-        </w:rPr>
-        <w:tab/>
-      </w:r>
-      <w:r>
-        <w:rPr>
-          <w:rFonts w:ascii="Arial" w:hAnsi="Arial" w:cs="Arial"/>
-          <w:i/>
-          <w:iCs/>
-          <w:lang w:val="en-GB"/>
-        </w:rPr>
-        <w:t>Collaborative-based filtering</w:t>
-      </w:r>
-    </w:p>
-    <w:p>
-      <w:pPr>
-        <w:spacing w:after="0" w:line="360" w:lineRule="auto"/>
-        <w:jc w:val="both"/>
-        <w:rPr>
-          <w:rFonts w:ascii="Arial" w:hAnsi="Arial" w:cs="Arial"/>
-          <w:lang w:val="en-GB"/>
-        </w:rPr>
-      </w:pPr>
-      <w:r>
-        <w:rPr>
-          <w:rFonts w:ascii="Arial" w:hAnsi="Arial" w:cs="Arial"/>
-          <w:lang w:val="en-GB"/>
-        </w:rPr>
-        <w:tab/>
-        <w:t>The collaborative filtering</w:t>
-      </w:r>
-      <w:r>
-        <w:rPr>
-          <w:rFonts w:ascii="Arial" w:hAnsi="Arial" w:cs="Arial"/>
-          <w:lang w:val="en-GB"/>
-        </w:rPr>
-        <w:t xml:space="preserve"> is widely implemented</w:t>
-      </w:r>
-      <w:r>
-        <w:rPr>
-          <w:rFonts w:ascii="Arial" w:hAnsi="Arial" w:cs="Arial"/>
-          <w:lang w:val="en-GB"/>
-        </w:rPr>
-        <w:t xml:space="preserve">, especially in e-commerce </w:t>
-      </w:r>
-      <w:r>
-        <w:rPr>
-          <w:rFonts w:ascii="Arial" w:hAnsi="Arial" w:cs="Arial"/>
-          <w:lang w:val="en-GB"/>
-        </w:rPr>
-        <w:t>sites, and this technique</w:t>
-      </w:r>
-      <w:r>
-        <w:rPr>
-          <w:rFonts w:ascii="Arial" w:hAnsi="Arial" w:cs="Arial"/>
-          <w:lang w:val="en-GB"/>
-        </w:rPr>
-        <w:t xml:space="preserve"> works by identifying similarities between users and recommending items based </w:t>
-      </w:r>
-      <w:r>
-        <w:rPr>
-          <w:rFonts w:ascii="Arial" w:hAnsi="Arial" w:cs="Arial"/>
-          <w:lang w:val="en-GB"/>
-        </w:rPr>
-        <w:lastRenderedPageBreak/>
-        <w:t>on what similar users have liked or purchased in the past</w:t>
-      </w:r>
-      <w:r>
-        <w:rPr>
-          <w:rFonts w:ascii="Arial" w:hAnsi="Arial" w:cs="Arial"/>
-          <w:lang w:val="en-GB"/>
-        </w:rPr>
-        <w:t xml:space="preserve"> </w:t>
-      </w:r>
-      <w:r>
-        <w:rPr>
-          <w:rFonts w:ascii="Arial" w:hAnsi="Arial" w:cs="Arial"/>
-          <w:lang w:val="en-GB"/>
-        </w:rPr>
-        <w:t>(</w:t>
-      </w:r>
-      <w:r>
-        <w:rPr>
-          <w:rFonts w:ascii="Arial" w:hAnsi="Arial" w:cs="Arial"/>
-          <w:lang w:val="en-GB"/>
-        </w:rPr>
-        <w:t>Ricci et al., 2015</w:t>
-      </w:r>
-      <w:r>
-        <w:rPr>
-          <w:rFonts w:ascii="Arial" w:hAnsi="Arial" w:cs="Arial"/>
-          <w:lang w:val="en-GB"/>
-        </w:rPr>
-        <w:t>, p.12,13)</w:t>
-      </w:r>
-      <w:r>
-        <w:rPr>
-          <w:rFonts w:ascii="Arial" w:hAnsi="Arial" w:cs="Arial"/>
-          <w:lang w:val="en-GB"/>
-        </w:rPr>
-        <w:t>. Th</w:t>
-      </w:r>
-      <w:r>
-        <w:rPr>
-          <w:rFonts w:ascii="Arial" w:hAnsi="Arial" w:cs="Arial"/>
-          <w:lang w:val="en-GB"/>
-        </w:rPr>
-        <w:t>at is w</w:t>
-      </w:r>
-      <w:r>
-        <w:rPr>
-          <w:rFonts w:ascii="Arial" w:hAnsi="Arial" w:cs="Arial"/>
-          <w:lang w:val="en-GB"/>
-        </w:rPr>
-        <w:t>h</w:t>
-      </w:r>
-      <w:r>
-        <w:rPr>
-          <w:rFonts w:ascii="Arial" w:hAnsi="Arial" w:cs="Arial"/>
-          <w:lang w:val="en-GB"/>
-        </w:rPr>
-        <w:t xml:space="preserve">y this technique is also called </w:t>
-      </w:r>
-      <w:r>
-        <w:rPr>
-          <w:rFonts w:ascii="Arial" w:hAnsi="Arial" w:cs="Arial"/>
-          <w:lang w:val="en-GB"/>
-        </w:rPr>
-        <w:t>user-to-user</w:t>
-      </w:r>
-      <w:r>
-        <w:rPr>
-          <w:rFonts w:ascii="Arial" w:hAnsi="Arial" w:cs="Arial"/>
-          <w:lang w:val="en-GB"/>
-        </w:rPr>
-        <w:t xml:space="preserve"> similarity.</w:t>
-      </w:r>
-      <w:r>
-        <w:rPr>
-          <w:rFonts w:ascii="Arial" w:hAnsi="Arial" w:cs="Arial"/>
-          <w:lang w:val="en-GB"/>
-        </w:rPr>
-        <w:t xml:space="preserve"> </w:t>
       </w:r>
       <w:r>
         <w:rPr>
@@ -2308,6 +2483,16 @@
     </w:p>
     <w:p>
       <w:pPr>
+        <w:spacing w:line="360" w:lineRule="auto"/>
+        <w:jc w:val="both"/>
+        <w:rPr>
+          <w:rFonts w:ascii="Arial" w:hAnsi="Arial" w:cs="Arial"/>
+          <w:lang w:val="en-GB"/>
+        </w:rPr>
+      </w:pPr>
+    </w:p>
+    <w:p>
+      <w:pPr>
         <w:pStyle w:val="Heading2"/>
         <w:spacing w:line="360" w:lineRule="auto"/>
         <w:rPr>
@@ -2316,7 +2501,7 @@
           <w:bCs/>
         </w:rPr>
       </w:pPr>
-      <w:bookmarkStart w:id="3" w:name="_Toc167219736"/>
+      <w:bookmarkStart w:id="3" w:name="_Toc167287257"/>
       <w:r>
         <w:rPr>
           <w:rFonts w:ascii="Arial" w:hAnsi="Arial" w:cs="Arial"/>
@@ -2560,7 +2745,7 @@
           <w:szCs w:val="32"/>
         </w:rPr>
       </w:pPr>
-      <w:bookmarkStart w:id="4" w:name="_Toc167219737"/>
+      <w:bookmarkStart w:id="4" w:name="_Toc167287258"/>
       <w:r>
         <w:rPr>
           <w:rFonts w:ascii="Arial" w:hAnsi="Arial" w:cs="Arial"/>
@@ -2569,6 +2754,7 @@
           <w:sz w:val="32"/>
           <w:szCs w:val="32"/>
         </w:rPr>
+        <w:lastRenderedPageBreak/>
         <w:t>Business Understanding</w:t>
       </w:r>
       <w:bookmarkEnd w:id="4"/>
@@ -2775,7 +2961,7 @@
           <w:rFonts w:ascii="Arial" w:hAnsi="Arial" w:cs="Arial"/>
         </w:rPr>
       </w:pPr>
-      <w:bookmarkStart w:id="5" w:name="_Toc167219738"/>
+      <w:bookmarkStart w:id="5" w:name="_Toc167287259"/>
       <w:r>
         <w:rPr>
           <w:rFonts w:ascii="Arial" w:hAnsi="Arial" w:cs="Arial"/>
@@ -2808,7 +2994,7 @@
           <w:szCs w:val="28"/>
         </w:rPr>
       </w:pPr>
-      <w:bookmarkStart w:id="6" w:name="_Toc167219739"/>
+      <w:bookmarkStart w:id="6" w:name="_Toc167287260"/>
       <w:r>
         <w:rPr>
           <w:rFonts w:ascii="Arial" w:hAnsi="Arial" w:cs="Arial"/>
@@ -2931,15 +3117,7 @@
           <w:rFonts w:ascii="Arial" w:hAnsi="Arial" w:cs="Arial"/>
           <w:lang w:val="en-GB"/>
         </w:rPr>
-        <w:t xml:space="preserve">The datasets are from the Kaggle repository </w:t>
-      </w:r>
-      <w:r>
-        <w:rPr>
-          <w:rFonts w:ascii="Arial" w:hAnsi="Arial" w:cs="Arial"/>
-          <w:lang w:val="en-GB"/>
-        </w:rPr>
-        <w:lastRenderedPageBreak/>
-        <w:t xml:space="preserve">(www.kaggle.com, n.d.) </w:t>
+        <w:t xml:space="preserve">The datasets are from the Kaggle repository (www.kaggle.com, n.d.) </w:t>
       </w:r>
       <w:r>
         <w:rPr>
@@ -3152,6 +3330,7 @@
           <w:noProof/>
           <w:lang w:val="en-GB"/>
         </w:rPr>
+        <w:lastRenderedPageBreak/>
         <w:drawing>
           <wp:inline distT="0" distB="0" distL="0" distR="0" wp14:anchorId="00F9CA8C" wp14:editId="608C4A57">
             <wp:extent cx="5731510" cy="1679233"/>
@@ -3609,21 +3788,7 @@
           <w:rFonts w:ascii="Arial" w:hAnsi="Arial" w:cs="Arial"/>
           <w:lang w:val="en-GB"/>
         </w:rPr>
-        <w:t xml:space="preserve"> of ‘</w:t>
-      </w:r>
-      <w:r>
-        <w:rPr>
-          <w:rFonts w:ascii="Arial" w:hAnsi="Arial" w:cs="Arial"/>
-          <w:lang w:val="en-GB"/>
-        </w:rPr>
-        <w:t>ecommerce</w:t>
-      </w:r>
-      <w:r>
-        <w:rPr>
-          <w:rFonts w:ascii="Arial" w:hAnsi="Arial" w:cs="Arial"/>
-          <w:lang w:val="en-GB"/>
-        </w:rPr>
-        <w:t>.csv</w:t>
+        <w:t xml:space="preserve"> of ‘ecommerce.csv</w:t>
       </w:r>
       <w:r>
         <w:rPr>
@@ -3637,14 +3802,7 @@
           <w:rFonts w:ascii="Arial" w:hAnsi="Arial" w:cs="Arial"/>
           <w:lang w:val="en-GB"/>
         </w:rPr>
-        <w:t>dataset</w:t>
-      </w:r>
-      <w:r>
-        <w:rPr>
-          <w:rFonts w:ascii="Arial" w:hAnsi="Arial" w:cs="Arial"/>
-          <w:lang w:val="en-GB"/>
-        </w:rPr>
-        <w:t>.</w:t>
+        <w:t>dataset.</w:t>
       </w:r>
     </w:p>
     <w:p>
@@ -3659,6 +3817,7 @@
       <w:r>
         <w:rPr>
           <w:rFonts w:ascii="Arial" w:hAnsi="Arial" w:cs="Arial"/>
+          <w:noProof/>
           <w:lang w:val="en-GB"/>
         </w:rPr>
         <w:drawing>
@@ -3709,7 +3868,7 @@
           <w:szCs w:val="32"/>
         </w:rPr>
       </w:pPr>
-      <w:bookmarkStart w:id="7" w:name="_Toc167219740"/>
+      <w:bookmarkStart w:id="7" w:name="_Toc167287261"/>
       <w:r>
         <w:rPr>
           <w:rFonts w:ascii="Arial" w:hAnsi="Arial" w:cs="Arial"/>
@@ -3718,7 +3877,6 @@
           <w:sz w:val="32"/>
           <w:szCs w:val="32"/>
         </w:rPr>
-        <w:lastRenderedPageBreak/>
         <w:t>Data Preparation</w:t>
       </w:r>
       <w:bookmarkEnd w:id="7"/>
@@ -3841,6 +3999,7 @@
           <w:rFonts w:ascii="Arial" w:hAnsi="Arial" w:cs="Arial"/>
           <w:lang w:val="en-GB"/>
         </w:rPr>
+        <w:lastRenderedPageBreak/>
         <w:tab/>
       </w:r>
       <w:r>
@@ -3886,7 +4045,14 @@
           <w:rFonts w:ascii="Arial" w:hAnsi="Arial" w:cs="Arial"/>
           <w:lang w:val="en-GB"/>
         </w:rPr>
-        <w:t>After searching for outliers, I found that they seem to be part of the datasets. Because of this, I have decided to continue with them. The boxplot is presented in Figure 1.</w:t>
+        <w:t>After searching for outliers, I found that they appear to be part of the dataset, as they fall within the expected range of rating values from 0 to 10</w:t>
+      </w:r>
+      <w:r>
+        <w:rPr>
+          <w:rFonts w:ascii="Arial" w:hAnsi="Arial" w:cs="Arial"/>
+          <w:lang w:val="en-GB"/>
+        </w:rPr>
+        <w:t>. Because of this, I have decided to continue with them. The boxplot is presented in Figure 1.</w:t>
       </w:r>
     </w:p>
     <w:p>
@@ -4524,6 +4690,37 @@
           <w:lang w:val="en-GB"/>
         </w:rPr>
       </w:pPr>
+      <w:r>
+        <w:rPr>
+          <w:rFonts w:ascii="Arial" w:hAnsi="Arial" w:cs="Arial"/>
+          <w:lang w:val="en-GB"/>
+        </w:rPr>
+        <w:tab/>
+      </w:r>
+      <w:r>
+        <w:rPr>
+          <w:rFonts w:ascii="Arial" w:hAnsi="Arial" w:cs="Arial"/>
+          <w:lang w:val="en-GB"/>
+        </w:rPr>
+        <w:t>The EDA and preprocessing were conducted on the 'ecommerce' dataset to perform Market Basket Analysis. With zero missing values and no duplicates, I proceeded to remove whitespace and cast the 'Transaction ID' to a string datatype to ensure consistency during the analysis. Additionally, I utilized one-hot encoding to transform the data into a format suitable for analysis</w:t>
+      </w:r>
+      <w:r>
+        <w:rPr>
+          <w:rFonts w:ascii="Arial" w:hAnsi="Arial" w:cs="Arial"/>
+          <w:lang w:val="en-GB"/>
+        </w:rPr>
+        <w:t>.</w:t>
+      </w:r>
+    </w:p>
+    <w:p>
+      <w:pPr>
+        <w:spacing w:after="0" w:line="360" w:lineRule="auto"/>
+        <w:jc w:val="both"/>
+        <w:rPr>
+          <w:rFonts w:ascii="Arial" w:hAnsi="Arial" w:cs="Arial"/>
+          <w:lang w:val="en-GB"/>
+        </w:rPr>
+      </w:pPr>
     </w:p>
     <w:p>
       <w:pPr>
@@ -4536,7 +4733,7 @@
           <w:szCs w:val="32"/>
         </w:rPr>
       </w:pPr>
-      <w:bookmarkStart w:id="8" w:name="_Toc167219741"/>
+      <w:bookmarkStart w:id="8" w:name="_Toc167287262"/>
       <w:r>
         <w:rPr>
           <w:rFonts w:ascii="Arial" w:hAnsi="Arial" w:cs="Arial"/>
@@ -4545,7 +4742,6 @@
           <w:sz w:val="32"/>
           <w:szCs w:val="32"/>
         </w:rPr>
-        <w:lastRenderedPageBreak/>
         <w:t>M</w:t>
       </w:r>
       <w:r>
@@ -4569,10 +4765,40 @@
     </w:p>
     <w:p>
       <w:pPr>
-        <w:rPr>
-          <w:lang w:val="en-GB"/>
-        </w:rPr>
-      </w:pPr>
+        <w:pStyle w:val="Heading2"/>
+        <w:rPr>
+          <w:rFonts w:ascii="Arial" w:hAnsi="Arial" w:cs="Arial"/>
+          <w:sz w:val="28"/>
+          <w:szCs w:val="28"/>
+        </w:rPr>
+      </w:pPr>
+      <w:bookmarkStart w:id="9" w:name="_Toc167287263"/>
+      <w:r>
+        <w:rPr>
+          <w:rFonts w:ascii="Arial" w:hAnsi="Arial" w:cs="Arial"/>
+          <w:sz w:val="28"/>
+          <w:szCs w:val="28"/>
+        </w:rPr>
+        <w:lastRenderedPageBreak/>
+        <w:t xml:space="preserve">Content </w:t>
+      </w:r>
+      <w:r>
+        <w:rPr>
+          <w:rFonts w:ascii="Arial" w:hAnsi="Arial" w:cs="Arial"/>
+          <w:sz w:val="28"/>
+          <w:szCs w:val="28"/>
+        </w:rPr>
+        <w:t>filtering</w:t>
+      </w:r>
+      <w:bookmarkEnd w:id="9"/>
+      <w:r>
+        <w:rPr>
+          <w:rFonts w:ascii="Arial" w:hAnsi="Arial" w:cs="Arial"/>
+          <w:sz w:val="28"/>
+          <w:szCs w:val="28"/>
+        </w:rPr>
+        <w:t xml:space="preserve"> </w:t>
+      </w:r>
     </w:p>
     <w:p>
       <w:pPr>
@@ -4583,26 +4809,65 @@
           <w:lang w:val="en-GB"/>
         </w:rPr>
       </w:pPr>
-    </w:p>
-    <w:p>
-      <w:pPr>
-        <w:pStyle w:val="Heading2"/>
+      <w:r>
+        <w:rPr>
+          <w:lang w:val="en-GB"/>
+        </w:rPr>
+        <w:tab/>
+      </w:r>
+      <w:r>
+        <w:rPr>
+          <w:rFonts w:ascii="Arial" w:hAnsi="Arial" w:cs="Arial"/>
+          <w:lang w:val="en-GB"/>
+        </w:rPr>
+        <w:t>This technique creates a user profile based on data provided directly (explicit feedback) or indirectly (implicit feedback) by the user, such as a rating given to a product; then this information is used to recommend more similar products or services (Patel, Patel and Chauhan, 2023, p.852).</w:t>
+      </w:r>
+    </w:p>
+    <w:p>
+      <w:pPr>
+        <w:spacing w:after="0" w:line="360" w:lineRule="auto"/>
+        <w:jc w:val="both"/>
         <w:rPr>
           <w:rFonts w:ascii="Arial" w:hAnsi="Arial" w:cs="Arial"/>
           <w:sz w:val="28"/>
           <w:szCs w:val="28"/>
         </w:rPr>
       </w:pPr>
-      <w:bookmarkStart w:id="9" w:name="_Toc167219742"/>
-      <w:r>
+    </w:p>
+    <w:p>
+      <w:pPr>
+        <w:rPr>
+          <w:lang w:val="en-GB"/>
+        </w:rPr>
+      </w:pPr>
+    </w:p>
+    <w:p>
+      <w:pPr>
+        <w:pStyle w:val="Heading2"/>
         <w:rPr>
           <w:rFonts w:ascii="Arial" w:hAnsi="Arial" w:cs="Arial"/>
           <w:sz w:val="28"/>
           <w:szCs w:val="28"/>
         </w:rPr>
-        <w:t>Content and collaborative filtering</w:t>
-      </w:r>
-      <w:bookmarkEnd w:id="9"/>
+      </w:pPr>
+      <w:bookmarkStart w:id="10" w:name="_Toc167287264"/>
+      <w:r>
+        <w:rPr>
+          <w:rFonts w:ascii="Arial" w:hAnsi="Arial" w:cs="Arial"/>
+          <w:sz w:val="28"/>
+          <w:szCs w:val="28"/>
+        </w:rPr>
+        <w:t>C</w:t>
+      </w:r>
+      <w:r>
+        <w:rPr>
+          <w:rFonts w:ascii="Arial" w:hAnsi="Arial" w:cs="Arial"/>
+          <w:sz w:val="28"/>
+          <w:szCs w:val="28"/>
+        </w:rPr>
+        <w:t>ollaborative filtering</w:t>
+      </w:r>
+      <w:bookmarkEnd w:id="10"/>
     </w:p>
     <w:p>
       <w:pPr>
@@ -4615,10 +4880,16 @@
       </w:pPr>
       <w:r>
         <w:rPr>
-          <w:rFonts w:ascii="Arial" w:hAnsi="Arial" w:cs="Arial"/>
           <w:lang w:val="en-GB"/>
         </w:rPr>
         <w:tab/>
+      </w:r>
+      <w:r>
+        <w:rPr>
+          <w:rFonts w:ascii="Arial" w:hAnsi="Arial" w:cs="Arial"/>
+          <w:lang w:val="en-GB"/>
+        </w:rPr>
+        <w:t xml:space="preserve">The collaborative filtering is widely implemented, especially in e-commerce sites, and this technique works by identifying similarities between users and recommending items based on what similar users have liked or purchased in the past (Ricci et al., 2015, p.12,13). </w:t>
       </w:r>
     </w:p>
     <w:p>
@@ -4633,6 +4904,63 @@
     </w:p>
     <w:p>
       <w:pPr>
+        <w:pStyle w:val="Heading3"/>
+        <w:ind w:left="284"/>
+        <w:rPr>
+          <w:rFonts w:ascii="Arial" w:hAnsi="Arial" w:cs="Arial"/>
+          <w:sz w:val="24"/>
+          <w:szCs w:val="24"/>
+        </w:rPr>
+      </w:pPr>
+      <w:bookmarkStart w:id="11" w:name="_Toc167287265"/>
+      <w:r>
+        <w:rPr>
+          <w:rFonts w:ascii="Arial" w:hAnsi="Arial" w:cs="Arial"/>
+          <w:sz w:val="24"/>
+          <w:szCs w:val="24"/>
+        </w:rPr>
+        <w:t>User-User</w:t>
+      </w:r>
+      <w:bookmarkEnd w:id="11"/>
+    </w:p>
+    <w:p>
+      <w:pPr>
+        <w:ind w:left="284"/>
+        <w:rPr>
+          <w:lang w:val="en-GB"/>
+        </w:rPr>
+      </w:pPr>
+    </w:p>
+    <w:p>
+      <w:pPr>
+        <w:ind w:left="284"/>
+        <w:rPr>
+          <w:lang w:val="en-GB"/>
+        </w:rPr>
+      </w:pPr>
+    </w:p>
+    <w:p>
+      <w:pPr>
+        <w:pStyle w:val="Heading3"/>
+        <w:ind w:left="284"/>
+        <w:rPr>
+          <w:sz w:val="24"/>
+          <w:szCs w:val="24"/>
+        </w:rPr>
+      </w:pPr>
+      <w:bookmarkStart w:id="12" w:name="_Toc167287266"/>
+      <w:r>
+        <w:rPr>
+          <w:rFonts w:ascii="Arial" w:hAnsi="Arial" w:cs="Arial"/>
+          <w:sz w:val="24"/>
+          <w:szCs w:val="24"/>
+        </w:rPr>
+        <w:t>Item-Item</w:t>
+      </w:r>
+      <w:bookmarkEnd w:id="12"/>
+    </w:p>
+    <w:p>
+      <w:pPr>
         <w:spacing w:after="0" w:line="360" w:lineRule="auto"/>
         <w:jc w:val="both"/>
         <w:rPr>
@@ -4640,6 +4968,23 @@
           <w:lang w:val="en-GB"/>
         </w:rPr>
       </w:pPr>
+      <w:r>
+        <w:rPr>
+          <w:rFonts w:ascii="Arial" w:hAnsi="Arial" w:cs="Arial"/>
+          <w:lang w:val="en-GB"/>
+        </w:rPr>
+        <w:tab/>
+      </w:r>
+    </w:p>
+    <w:p>
+      <w:pPr>
+        <w:spacing w:after="0" w:line="360" w:lineRule="auto"/>
+        <w:jc w:val="both"/>
+        <w:rPr>
+          <w:rFonts w:ascii="Arial" w:hAnsi="Arial" w:cs="Arial"/>
+          <w:lang w:val="en-GB"/>
+        </w:rPr>
+      </w:pPr>
     </w:p>
     <w:p>
       <w:pPr>
@@ -4650,16 +4995,16 @@
           <w:szCs w:val="28"/>
         </w:rPr>
       </w:pPr>
-      <w:bookmarkStart w:id="10" w:name="_Toc167219743"/>
+      <w:bookmarkStart w:id="13" w:name="_Toc167287267"/>
       <w:r>
         <w:rPr>
           <w:rFonts w:ascii="Arial" w:hAnsi="Arial" w:cs="Arial"/>
           <w:sz w:val="28"/>
           <w:szCs w:val="28"/>
         </w:rPr>
-        <w:t>Market Basket Analysis</w:t>
-      </w:r>
-      <w:bookmarkEnd w:id="10"/>
+        <w:t>Evaluation</w:t>
+      </w:r>
+      <w:bookmarkEnd w:id="13"/>
     </w:p>
     <w:p>
       <w:pPr>
@@ -4673,6 +5018,26 @@
     </w:p>
     <w:p>
       <w:pPr>
+        <w:pStyle w:val="Heading2"/>
+        <w:rPr>
+          <w:rFonts w:ascii="Arial" w:hAnsi="Arial" w:cs="Arial"/>
+          <w:sz w:val="28"/>
+          <w:szCs w:val="28"/>
+        </w:rPr>
+      </w:pPr>
+      <w:bookmarkStart w:id="14" w:name="_Toc167287268"/>
+      <w:r>
+        <w:rPr>
+          <w:rFonts w:ascii="Arial" w:hAnsi="Arial" w:cs="Arial"/>
+          <w:sz w:val="28"/>
+          <w:szCs w:val="28"/>
+        </w:rPr>
+        <w:t>Market Basket Analysis</w:t>
+      </w:r>
+      <w:bookmarkEnd w:id="14"/>
+    </w:p>
+    <w:p>
+      <w:pPr>
         <w:spacing w:after="0" w:line="360" w:lineRule="auto"/>
         <w:jc w:val="both"/>
         <w:rPr>
@@ -4680,6 +5045,280 @@
           <w:lang w:val="en-GB"/>
         </w:rPr>
       </w:pPr>
+      <w:r>
+        <w:rPr>
+          <w:rFonts w:ascii="Arial" w:hAnsi="Arial" w:cs="Arial"/>
+          <w:lang w:val="en-GB"/>
+        </w:rPr>
+        <w:tab/>
+      </w:r>
+    </w:p>
+    <w:p>
+      <w:pPr>
+        <w:spacing w:after="0" w:line="360" w:lineRule="auto"/>
+        <w:jc w:val="both"/>
+        <w:rPr>
+          <w:rFonts w:ascii="Arial" w:hAnsi="Arial" w:cs="Arial"/>
+          <w:lang w:val="en-GB"/>
+        </w:rPr>
+      </w:pPr>
+      <w:r>
+        <w:rPr>
+          <w:rFonts w:ascii="Arial" w:hAnsi="Arial" w:cs="Arial"/>
+          <w:lang w:val="en-GB"/>
+        </w:rPr>
+        <w:tab/>
+        <w:t>Also known as ass</w:t>
+      </w:r>
+      <w:r>
+        <w:rPr>
+          <w:rFonts w:ascii="Arial" w:hAnsi="Arial" w:cs="Arial"/>
+          <w:lang w:val="en-GB"/>
+        </w:rPr>
+        <w:t xml:space="preserve">ociation-rule it </w:t>
+      </w:r>
+      <w:r>
+        <w:rPr>
+          <w:rFonts w:ascii="Arial" w:hAnsi="Arial" w:cs="Arial"/>
+          <w:lang w:val="en-GB"/>
+        </w:rPr>
+        <w:t>is a method employed to unveil customer purchase patterns by analyzing transactional data from stores. This insightful approach can yield a competitive edge for retail companies. By discerning the typical items a customer purchases, it facilitates strategic enhancements in store layouts, website design, and marketing strategies, such as promoting bundled offerings</w:t>
+      </w:r>
+      <w:r>
+        <w:rPr>
+          <w:rFonts w:ascii="Arial" w:hAnsi="Arial" w:cs="Arial"/>
+          <w:lang w:val="en-GB"/>
+        </w:rPr>
+        <w:t xml:space="preserve"> </w:t>
+      </w:r>
+      <w:r>
+        <w:rPr>
+          <w:rFonts w:ascii="Arial" w:hAnsi="Arial" w:cs="Arial"/>
+          <w:lang w:val="en-GB"/>
+        </w:rPr>
+        <w:t>(Chen et al., 2005</w:t>
+      </w:r>
+      <w:r>
+        <w:rPr>
+          <w:rFonts w:ascii="Arial" w:hAnsi="Arial" w:cs="Arial"/>
+          <w:lang w:val="en-GB"/>
+        </w:rPr>
+        <w:t>, p.339</w:t>
+      </w:r>
+      <w:r>
+        <w:rPr>
+          <w:rFonts w:ascii="Arial" w:hAnsi="Arial" w:cs="Arial"/>
+          <w:lang w:val="en-GB"/>
+        </w:rPr>
+        <w:t>)</w:t>
+      </w:r>
+      <w:r>
+        <w:rPr>
+          <w:rFonts w:ascii="Arial" w:hAnsi="Arial" w:cs="Arial"/>
+          <w:lang w:val="en-GB"/>
+        </w:rPr>
+        <w:t>.</w:t>
+      </w:r>
+    </w:p>
+    <w:p>
+      <w:pPr>
+        <w:spacing w:after="0" w:line="360" w:lineRule="auto"/>
+        <w:jc w:val="both"/>
+        <w:rPr>
+          <w:rFonts w:ascii="Arial" w:hAnsi="Arial" w:cs="Arial"/>
+          <w:lang w:val="en-GB"/>
+        </w:rPr>
+      </w:pPr>
+      <w:r>
+        <w:rPr>
+          <w:rFonts w:ascii="Arial" w:hAnsi="Arial" w:cs="Arial"/>
+          <w:lang w:val="en-GB"/>
+        </w:rPr>
+        <w:tab/>
+        <w:t>Apriori and FP-</w:t>
+      </w:r>
+      <w:r>
+        <w:rPr>
+          <w:rFonts w:ascii="Arial" w:hAnsi="Arial" w:cs="Arial"/>
+          <w:lang w:val="en-GB"/>
+        </w:rPr>
+        <w:t xml:space="preserve">Growth </w:t>
+      </w:r>
+      <w:r>
+        <w:rPr>
+          <w:rFonts w:ascii="Arial" w:hAnsi="Arial" w:cs="Arial"/>
+          <w:lang w:val="en-GB"/>
+        </w:rPr>
+        <w:t>a</w:t>
+      </w:r>
+      <w:r>
+        <w:rPr>
+          <w:rFonts w:ascii="Arial" w:hAnsi="Arial" w:cs="Arial"/>
+          <w:lang w:val="en-GB"/>
+        </w:rPr>
+        <w:t>re the most common algorithms for minin</w:t>
+      </w:r>
+      <w:r>
+        <w:rPr>
+          <w:rFonts w:ascii="Arial" w:hAnsi="Arial" w:cs="Arial"/>
+          <w:lang w:val="en-GB"/>
+        </w:rPr>
+        <w:t>g frequent itemsets</w:t>
+      </w:r>
+      <w:r>
+        <w:rPr>
+          <w:rFonts w:ascii="Arial" w:hAnsi="Arial" w:cs="Arial"/>
+          <w:lang w:val="en-GB"/>
+        </w:rPr>
+        <w:t xml:space="preserve"> by de</w:t>
+      </w:r>
+      <w:r>
+        <w:rPr>
+          <w:rFonts w:ascii="Arial" w:hAnsi="Arial" w:cs="Arial"/>
+          <w:lang w:val="en-GB"/>
+        </w:rPr>
+        <w:t>fi</w:t>
+      </w:r>
+      <w:r>
+        <w:rPr>
+          <w:rFonts w:ascii="Arial" w:hAnsi="Arial" w:cs="Arial"/>
+          <w:lang w:val="en-GB"/>
+        </w:rPr>
+        <w:t>ning the minimum support parameter</w:t>
+      </w:r>
+      <w:r>
+        <w:rPr>
+          <w:rFonts w:ascii="Arial" w:hAnsi="Arial" w:cs="Arial"/>
+          <w:lang w:val="en-GB"/>
+        </w:rPr>
+        <w:t xml:space="preserve"> for identify the frequent itemsets</w:t>
+      </w:r>
+      <w:r>
+        <w:rPr>
+          <w:rFonts w:ascii="Arial" w:hAnsi="Arial" w:cs="Arial"/>
+          <w:lang w:val="en-GB"/>
+        </w:rPr>
+        <w:t>.</w:t>
+      </w:r>
+      <w:r>
+        <w:rPr>
+          <w:rFonts w:ascii="Arial" w:hAnsi="Arial" w:cs="Arial"/>
+          <w:lang w:val="en-GB"/>
+        </w:rPr>
+        <w:t xml:space="preserve"> </w:t>
+      </w:r>
+    </w:p>
+    <w:p>
+      <w:pPr>
+        <w:spacing w:after="0" w:line="360" w:lineRule="auto"/>
+        <w:jc w:val="both"/>
+        <w:rPr>
+          <w:rFonts w:ascii="Arial" w:hAnsi="Arial" w:cs="Arial"/>
+          <w:lang w:val="en-GB"/>
+        </w:rPr>
+      </w:pPr>
+    </w:p>
+    <w:p>
+      <w:pPr>
+        <w:pStyle w:val="Heading3"/>
+        <w:ind w:left="284"/>
+        <w:rPr>
+          <w:rFonts w:ascii="Arial" w:hAnsi="Arial" w:cs="Arial"/>
+          <w:sz w:val="24"/>
+          <w:szCs w:val="24"/>
+        </w:rPr>
+      </w:pPr>
+      <w:bookmarkStart w:id="15" w:name="_Toc167287269"/>
+      <w:r>
+        <w:rPr>
+          <w:rFonts w:ascii="Arial" w:hAnsi="Arial" w:cs="Arial"/>
+          <w:sz w:val="24"/>
+          <w:szCs w:val="24"/>
+        </w:rPr>
+        <w:t>Apriori</w:t>
+      </w:r>
+      <w:bookmarkEnd w:id="15"/>
+    </w:p>
+    <w:p>
+      <w:pPr>
+        <w:ind w:left="284"/>
+        <w:rPr>
+          <w:lang w:val="en-GB"/>
+        </w:rPr>
+      </w:pPr>
+    </w:p>
+    <w:p>
+      <w:pPr>
+        <w:ind w:left="284"/>
+        <w:rPr>
+          <w:lang w:val="en-GB"/>
+        </w:rPr>
+      </w:pPr>
+    </w:p>
+    <w:p>
+      <w:pPr>
+        <w:pStyle w:val="Heading3"/>
+        <w:ind w:left="284"/>
+        <w:rPr>
+          <w:rFonts w:ascii="Arial" w:hAnsi="Arial" w:cs="Arial"/>
+          <w:sz w:val="24"/>
+          <w:szCs w:val="24"/>
+        </w:rPr>
+      </w:pPr>
+      <w:bookmarkStart w:id="16" w:name="_Toc167287270"/>
+      <w:r>
+        <w:rPr>
+          <w:rFonts w:ascii="Arial" w:hAnsi="Arial" w:cs="Arial"/>
+          <w:sz w:val="24"/>
+          <w:szCs w:val="24"/>
+        </w:rPr>
+        <w:lastRenderedPageBreak/>
+        <w:t xml:space="preserve">Frequent Pattern </w:t>
+      </w:r>
+      <w:r>
+        <w:rPr>
+          <w:rFonts w:ascii="Arial" w:hAnsi="Arial" w:cs="Arial"/>
+          <w:sz w:val="24"/>
+          <w:szCs w:val="24"/>
+        </w:rPr>
+        <w:t>(FP growth)</w:t>
+      </w:r>
+      <w:bookmarkEnd w:id="16"/>
+      <w:r>
+        <w:rPr>
+          <w:rFonts w:ascii="Arial" w:hAnsi="Arial" w:cs="Arial"/>
+          <w:sz w:val="24"/>
+          <w:szCs w:val="24"/>
+        </w:rPr>
+        <w:br/>
+      </w:r>
+    </w:p>
+    <w:p>
+      <w:pPr>
+        <w:rPr>
+          <w:lang w:val="en-GB"/>
+        </w:rPr>
+      </w:pPr>
+    </w:p>
+    <w:p>
+      <w:pPr>
+        <w:pStyle w:val="Heading2"/>
+        <w:rPr>
+          <w:rFonts w:ascii="Arial" w:hAnsi="Arial" w:cs="Arial"/>
+          <w:sz w:val="28"/>
+          <w:szCs w:val="28"/>
+        </w:rPr>
+      </w:pPr>
+      <w:bookmarkStart w:id="17" w:name="_Toc167287271"/>
+      <w:r>
+        <w:rPr>
+          <w:rFonts w:ascii="Arial" w:hAnsi="Arial" w:cs="Arial"/>
+          <w:sz w:val="28"/>
+          <w:szCs w:val="28"/>
+        </w:rPr>
+        <w:t>Evaluation</w:t>
+      </w:r>
+      <w:bookmarkEnd w:id="17"/>
     </w:p>
     <w:p>
       <w:pPr>
@@ -4713,7 +5352,26 @@
     </w:p>
     <w:p>
       <w:pPr>
+        <w:rPr>
+          <w:lang w:val="en-GB"/>
+        </w:rPr>
+      </w:pPr>
+    </w:p>
+    <w:p>
+      <w:pPr>
+        <w:spacing w:line="360" w:lineRule="auto"/>
+        <w:rPr>
+          <w:rFonts w:ascii="Arial" w:hAnsi="Arial" w:cs="Arial"/>
+          <w:b/>
+          <w:bCs/>
+          <w:lang w:val="en-GB"/>
+        </w:rPr>
+      </w:pPr>
+    </w:p>
+    <w:p>
+      <w:pPr>
         <w:pStyle w:val="Heading1"/>
+        <w:spacing w:line="360" w:lineRule="auto"/>
         <w:rPr>
           <w:rFonts w:ascii="Arial" w:hAnsi="Arial" w:cs="Arial"/>
           <w:b/>
@@ -4722,7 +5380,7 @@
           <w:szCs w:val="32"/>
         </w:rPr>
       </w:pPr>
-      <w:bookmarkStart w:id="11" w:name="_Toc167219744"/>
+      <w:bookmarkStart w:id="18" w:name="_Toc167287272"/>
       <w:r>
         <w:rPr>
           <w:rFonts w:ascii="Arial" w:hAnsi="Arial" w:cs="Arial"/>
@@ -4731,52 +5389,9 @@
           <w:sz w:val="32"/>
           <w:szCs w:val="32"/>
         </w:rPr>
-        <w:t>Evaluation</w:t>
-      </w:r>
-      <w:bookmarkEnd w:id="11"/>
-    </w:p>
-    <w:p>
-      <w:pPr>
-        <w:rPr>
-          <w:lang w:val="en-GB"/>
-        </w:rPr>
-      </w:pPr>
-    </w:p>
-    <w:p>
-      <w:pPr>
-        <w:spacing w:line="360" w:lineRule="auto"/>
-        <w:rPr>
-          <w:rFonts w:ascii="Arial" w:hAnsi="Arial" w:cs="Arial"/>
-          <w:b/>
-          <w:bCs/>
-          <w:lang w:val="en-GB"/>
-        </w:rPr>
-      </w:pPr>
-    </w:p>
-    <w:p>
-      <w:pPr>
-        <w:pStyle w:val="Heading1"/>
-        <w:spacing w:line="360" w:lineRule="auto"/>
-        <w:rPr>
-          <w:rFonts w:ascii="Arial" w:hAnsi="Arial" w:cs="Arial"/>
-          <w:b/>
-          <w:bCs/>
-          <w:sz w:val="32"/>
-          <w:szCs w:val="32"/>
-        </w:rPr>
-      </w:pPr>
-      <w:bookmarkStart w:id="12" w:name="_Toc167219745"/>
-      <w:r>
-        <w:rPr>
-          <w:rFonts w:ascii="Arial" w:hAnsi="Arial" w:cs="Arial"/>
-          <w:b/>
-          <w:bCs/>
-          <w:sz w:val="32"/>
-          <w:szCs w:val="32"/>
-        </w:rPr>
         <w:t>References</w:t>
       </w:r>
-      <w:bookmarkEnd w:id="12"/>
+      <w:bookmarkEnd w:id="18"/>
     </w:p>
     <w:p>
       <w:pPr>
@@ -4899,8 +5514,40 @@
           <w:rFonts w:ascii="Arial" w:eastAsia="Times New Roman" w:hAnsi="Arial" w:cs="Arial"/>
           <w:lang w:eastAsia="en-IE"/>
         </w:rPr>
-        <w:lastRenderedPageBreak/>
         <w:t>Kabir, F. (n.d.). Market Basket Analysis. [online] www.kaggle.com. Available at: https://www.kaggle.com/datasets/farjanakabirsamanta/analytics-case-studyecommerce [Accessed 21 May 2024].</w:t>
+      </w:r>
+    </w:p>
+    <w:p>
+      <w:pPr>
+        <w:spacing w:after="0" w:line="360" w:lineRule="auto"/>
+        <w:jc w:val="both"/>
+        <w:rPr>
+          <w:rFonts w:ascii="Arial" w:eastAsia="Times New Roman" w:hAnsi="Arial" w:cs="Arial"/>
+          <w:lang w:eastAsia="en-IE"/>
+        </w:rPr>
+      </w:pPr>
+      <w:r>
+        <w:rPr>
+          <w:rFonts w:ascii="Arial" w:eastAsia="Times New Roman" w:hAnsi="Arial" w:cs="Arial"/>
+          <w:lang w:eastAsia="en-IE"/>
+        </w:rPr>
+        <w:t xml:space="preserve">Chen, Y.-L., Tang, K., Shen, R.-J. and Hu, Y.-H. (2005). Market basket analysis in a multiple store environment. </w:t>
+      </w:r>
+      <w:r>
+        <w:rPr>
+          <w:rFonts w:ascii="Arial" w:eastAsia="Times New Roman" w:hAnsi="Arial" w:cs="Arial"/>
+          <w:i/>
+          <w:iCs/>
+          <w:lang w:eastAsia="en-IE"/>
+        </w:rPr>
+        <w:t>Decision Support Systems</w:t>
+      </w:r>
+      <w:r>
+        <w:rPr>
+          <w:rFonts w:ascii="Arial" w:eastAsia="Times New Roman" w:hAnsi="Arial" w:cs="Arial"/>
+          <w:lang w:eastAsia="en-IE"/>
+        </w:rPr>
+        <w:t>, 40(2), pp.339–354. doi:https://doi.org/10.1016/j.dss.2004.04.009.</w:t>
       </w:r>
     </w:p>
     <w:p>

</xml_diff>